<commit_message>
arreglo para onda cuadrada y actualizacion del documento (incompleto)
</commit_message>
<xml_diff>
--- a/documentacion.docx
+++ b/documentacion.docx
@@ -380,18 +380,26 @@
           <w:szCs w:val="24"/>
           <w:lang w:val="es-MX"/>
         </w:rPr>
-        <w:t>2024 - II</w:t>
-      </w:r>
-    </w:p>
-    <w:p>
-      <w:pPr>
-        <w:rPr>
-          <w:rFonts w:ascii="Arial" w:hAnsi="Arial" w:cs="Arial"/>
-          <w:sz w:val="24"/>
-          <w:szCs w:val="24"/>
-          <w:lang w:val="es-MX"/>
-        </w:rPr>
-      </w:pPr>
+        <w:t xml:space="preserve">2024 </w:t>
+      </w:r>
+      <w:r>
+        <w:rPr>
+          <w:rFonts w:ascii="Arial" w:hAnsi="Arial" w:cs="Arial"/>
+          <w:sz w:val="24"/>
+          <w:szCs w:val="24"/>
+          <w:lang w:val="es-MX"/>
+        </w:rPr>
+        <w:t>–</w:t>
+      </w:r>
+      <w:r>
+        <w:rPr>
+          <w:rFonts w:ascii="Arial" w:hAnsi="Arial" w:cs="Arial"/>
+          <w:sz w:val="24"/>
+          <w:szCs w:val="24"/>
+          <w:lang w:val="es-MX"/>
+        </w:rPr>
+        <w:t xml:space="preserve"> II</w:t>
+      </w:r>
     </w:p>
     <w:p>
       <w:pPr>
@@ -410,6 +418,7 @@
           <w:szCs w:val="24"/>
           <w:lang w:val="es-MX"/>
         </w:rPr>
+        <w:lastRenderedPageBreak/>
         <w:t>Desafío I</w:t>
       </w:r>
     </w:p>
@@ -588,79 +597,125 @@
           <w:rFonts w:ascii="Arial" w:hAnsi="Arial" w:cs="Arial"/>
           <w:sz w:val="24"/>
           <w:szCs w:val="24"/>
-          <w:lang w:val="es-MX"/>
-        </w:rPr>
-      </w:pPr>
-    </w:p>
-    <w:p>
-      <w:pPr>
-        <w:rPr>
-          <w:rFonts w:ascii="Arial" w:hAnsi="Arial" w:cs="Arial"/>
-          <w:sz w:val="24"/>
-          <w:szCs w:val="24"/>
-          <w:lang w:val="es-MX"/>
-        </w:rPr>
-      </w:pPr>
-    </w:p>
-    <w:p>
-      <w:pPr>
-        <w:rPr>
-          <w:rFonts w:ascii="Arial" w:hAnsi="Arial" w:cs="Arial"/>
-          <w:sz w:val="24"/>
-          <w:szCs w:val="24"/>
-          <w:lang w:val="es-MX"/>
-        </w:rPr>
-      </w:pPr>
-    </w:p>
-    <w:p>
-      <w:pPr>
-        <w:rPr>
-          <w:rFonts w:ascii="Arial" w:hAnsi="Arial" w:cs="Arial"/>
-          <w:sz w:val="24"/>
-          <w:szCs w:val="24"/>
-          <w:lang w:val="es-MX"/>
-        </w:rPr>
-      </w:pPr>
-    </w:p>
-    <w:p>
-      <w:pPr>
-        <w:rPr>
-          <w:rFonts w:ascii="Arial" w:hAnsi="Arial" w:cs="Arial"/>
-          <w:sz w:val="24"/>
-          <w:szCs w:val="24"/>
-          <w:lang w:val="es-MX"/>
-        </w:rPr>
-      </w:pPr>
-    </w:p>
-    <w:p>
-      <w:pPr>
-        <w:rPr>
-          <w:rFonts w:ascii="Arial" w:hAnsi="Arial" w:cs="Arial"/>
-          <w:sz w:val="24"/>
-          <w:szCs w:val="24"/>
-          <w:lang w:val="es-MX"/>
-        </w:rPr>
-      </w:pPr>
-    </w:p>
-    <w:p>
-      <w:pPr>
-        <w:rPr>
-          <w:rFonts w:ascii="Arial" w:hAnsi="Arial" w:cs="Arial"/>
-          <w:sz w:val="24"/>
-          <w:szCs w:val="24"/>
-          <w:lang w:val="es-MX"/>
-        </w:rPr>
-      </w:pPr>
-    </w:p>
-    <w:p>
-      <w:pPr>
-        <w:rPr>
-          <w:rFonts w:ascii="Arial" w:hAnsi="Arial" w:cs="Arial"/>
-          <w:sz w:val="24"/>
-          <w:szCs w:val="24"/>
-          <w:lang w:val="es-MX"/>
-        </w:rPr>
-      </w:pPr>
+        </w:rPr>
+      </w:pPr>
+      <w:r>
+        <w:rPr>
+          <w:rFonts w:ascii="Arial" w:hAnsi="Arial" w:cs="Arial"/>
+          <w:sz w:val="24"/>
+          <w:szCs w:val="24"/>
+        </w:rPr>
+        <w:t xml:space="preserve">- </w:t>
+      </w:r>
+      <w:r>
+        <w:rPr>
+          <w:rFonts w:ascii="Arial" w:hAnsi="Arial" w:cs="Arial"/>
+          <w:sz w:val="24"/>
+          <w:szCs w:val="24"/>
+        </w:rPr>
+        <w:t xml:space="preserve">Análisis del problema y consideraciones para la alternativa de solución propuesta. </w:t>
+      </w:r>
+    </w:p>
+    <w:p>
+      <w:pPr>
+        <w:rPr>
+          <w:rFonts w:ascii="Arial" w:hAnsi="Arial" w:cs="Arial"/>
+          <w:sz w:val="24"/>
+          <w:szCs w:val="24"/>
+        </w:rPr>
+      </w:pPr>
+      <w:r>
+        <w:rPr>
+          <w:rFonts w:ascii="Arial" w:hAnsi="Arial" w:cs="Arial"/>
+          <w:sz w:val="24"/>
+          <w:szCs w:val="24"/>
+        </w:rPr>
+        <w:t xml:space="preserve">- </w:t>
+      </w:r>
+      <w:r>
+        <w:rPr>
+          <w:rFonts w:ascii="Arial" w:hAnsi="Arial" w:cs="Arial"/>
+          <w:sz w:val="24"/>
+          <w:szCs w:val="24"/>
+        </w:rPr>
+        <w:t xml:space="preserve">Esquema donde describa las tareas que usted definió en el desarrollo de los algoritmos. </w:t>
+      </w:r>
+    </w:p>
+    <w:p>
+      <w:pPr>
+        <w:rPr>
+          <w:rFonts w:ascii="Arial" w:hAnsi="Arial" w:cs="Arial"/>
+          <w:sz w:val="24"/>
+          <w:szCs w:val="24"/>
+        </w:rPr>
+      </w:pPr>
+      <w:r>
+        <w:rPr>
+          <w:rFonts w:ascii="Arial" w:hAnsi="Arial" w:cs="Arial"/>
+          <w:sz w:val="24"/>
+          <w:szCs w:val="24"/>
+        </w:rPr>
+        <w:t xml:space="preserve">- </w:t>
+      </w:r>
+      <w:r>
+        <w:rPr>
+          <w:rFonts w:ascii="Arial" w:hAnsi="Arial" w:cs="Arial"/>
+          <w:sz w:val="24"/>
+          <w:szCs w:val="24"/>
+        </w:rPr>
+        <w:t xml:space="preserve">Algoritmos implementados. </w:t>
+      </w:r>
+    </w:p>
+    <w:p>
+      <w:pPr>
+        <w:rPr>
+          <w:rFonts w:ascii="Arial" w:hAnsi="Arial" w:cs="Arial"/>
+          <w:sz w:val="24"/>
+          <w:szCs w:val="24"/>
+        </w:rPr>
+      </w:pPr>
+      <w:r>
+        <w:rPr>
+          <w:rFonts w:ascii="Arial" w:hAnsi="Arial" w:cs="Arial"/>
+          <w:sz w:val="24"/>
+          <w:szCs w:val="24"/>
+        </w:rPr>
+        <w:t xml:space="preserve">- </w:t>
+      </w:r>
+      <w:r>
+        <w:rPr>
+          <w:rFonts w:ascii="Arial" w:hAnsi="Arial" w:cs="Arial"/>
+          <w:sz w:val="24"/>
+          <w:szCs w:val="24"/>
+        </w:rPr>
+        <w:t xml:space="preserve">Problemas de desarrollo que afrontó. </w:t>
+      </w:r>
+    </w:p>
+    <w:p>
+      <w:pPr>
+        <w:rPr>
+          <w:rFonts w:ascii="Arial" w:hAnsi="Arial" w:cs="Arial"/>
+          <w:sz w:val="24"/>
+          <w:szCs w:val="24"/>
+          <w:lang w:val="es-MX"/>
+        </w:rPr>
+      </w:pPr>
+      <w:r>
+        <w:rPr>
+          <w:rFonts w:ascii="Arial" w:hAnsi="Arial" w:cs="Arial"/>
+          <w:sz w:val="24"/>
+          <w:szCs w:val="24"/>
+        </w:rPr>
+        <w:t xml:space="preserve">- </w:t>
+      </w:r>
+      <w:r>
+        <w:rPr>
+          <w:rFonts w:ascii="Arial" w:hAnsi="Arial" w:cs="Arial"/>
+          <w:sz w:val="24"/>
+          <w:szCs w:val="24"/>
+        </w:rPr>
+        <w:t>Evolución de la solución y consideraciones para tener en cuenta en la implementación.</w:t>
+      </w:r>
     </w:p>
     <w:p>
       <w:pPr>
@@ -837,62 +892,36 @@
           <w:szCs w:val="24"/>
           <w:lang w:val="es-MX"/>
         </w:rPr>
-        <w:t xml:space="preserve">¿Cuál es el propósito del </w:t>
-      </w:r>
-      <w:r>
-        <w:rPr>
-          <w:rFonts w:ascii="Arial" w:hAnsi="Arial" w:cs="Arial"/>
-          <w:sz w:val="24"/>
-          <w:szCs w:val="24"/>
-          <w:lang w:val="es-MX"/>
-        </w:rPr>
-        <w:t>proyecto</w:t>
-      </w:r>
-      <w:r>
-        <w:rPr>
-          <w:rFonts w:ascii="Arial" w:hAnsi="Arial" w:cs="Arial"/>
-          <w:sz w:val="24"/>
-          <w:szCs w:val="24"/>
-          <w:lang w:val="es-MX"/>
-        </w:rPr>
-        <w:t>?</w:t>
-      </w:r>
-    </w:p>
-    <w:p>
-      <w:pPr>
-        <w:jc w:val="both"/>
-        <w:rPr>
-          <w:rFonts w:ascii="Arial" w:hAnsi="Arial" w:cs="Arial"/>
-          <w:sz w:val="24"/>
-          <w:szCs w:val="24"/>
-          <w:lang w:val="es-MX"/>
-        </w:rPr>
-      </w:pPr>
-    </w:p>
-    <w:p>
-      <w:pPr>
-        <w:jc w:val="both"/>
-        <w:rPr>
-          <w:rFonts w:ascii="Arial" w:hAnsi="Arial" w:cs="Arial"/>
-          <w:sz w:val="24"/>
-          <w:szCs w:val="24"/>
-        </w:rPr>
-      </w:pPr>
-      <w:r>
-        <w:rPr>
-          <w:rFonts w:ascii="Arial" w:hAnsi="Arial" w:cs="Arial"/>
-          <w:sz w:val="24"/>
-          <w:szCs w:val="24"/>
-        </w:rPr>
-        <w:t>El propósito del proyecto es desarrollar un código capaz de analizar una onda</w:t>
-      </w:r>
-      <w:r>
-        <w:rPr>
-          <w:rFonts w:ascii="Arial" w:hAnsi="Arial" w:cs="Arial"/>
-          <w:sz w:val="24"/>
-          <w:szCs w:val="24"/>
-        </w:rPr>
-        <w:t xml:space="preserve"> que se transmite por medio de un generador de </w:t>
+        <w:t>¿Cuál es el propósito del proyecto?</w:t>
+      </w:r>
+    </w:p>
+    <w:p>
+      <w:pPr>
+        <w:jc w:val="both"/>
+        <w:rPr>
+          <w:rFonts w:ascii="Arial" w:hAnsi="Arial" w:cs="Arial"/>
+          <w:sz w:val="24"/>
+          <w:szCs w:val="24"/>
+          <w:lang w:val="es-MX"/>
+        </w:rPr>
+      </w:pPr>
+    </w:p>
+    <w:p>
+      <w:pPr>
+        <w:jc w:val="both"/>
+        <w:rPr>
+          <w:rFonts w:ascii="Arial" w:hAnsi="Arial" w:cs="Arial"/>
+          <w:sz w:val="24"/>
+          <w:szCs w:val="24"/>
+        </w:rPr>
+      </w:pPr>
+      <w:r>
+        <w:rPr>
+          <w:rFonts w:ascii="Arial" w:hAnsi="Arial" w:cs="Arial"/>
+          <w:sz w:val="24"/>
+          <w:szCs w:val="24"/>
+        </w:rPr>
+        <w:t xml:space="preserve">El propósito del proyecto es desarrollar un código capaz de analizar una onda que se transmite por medio de un generador de </w:t>
       </w:r>
       <w:r>
         <w:rPr>
@@ -908,23 +937,7 @@
           <w:sz w:val="24"/>
           <w:szCs w:val="24"/>
         </w:rPr>
-        <w:t xml:space="preserve"> para</w:t>
-      </w:r>
-      <w:r>
-        <w:rPr>
-          <w:rFonts w:ascii="Arial" w:hAnsi="Arial" w:cs="Arial"/>
-          <w:sz w:val="24"/>
-          <w:szCs w:val="24"/>
-        </w:rPr>
-        <w:t xml:space="preserve"> determinar si corresponde a una señal válida y, en caso afirmativo, identificar el tipo de señal específica. Esto implica procesar los datos de la onda, compararlos con los patrones característicos de señales conocidas, como ondas senoidales, cuadradas o de picos</w:t>
-      </w:r>
-      <w:r>
-        <w:rPr>
-          <w:rFonts w:ascii="Arial" w:hAnsi="Arial" w:cs="Arial"/>
-          <w:sz w:val="24"/>
-          <w:szCs w:val="24"/>
-        </w:rPr>
-        <w:t xml:space="preserve">. </w:t>
+        <w:t xml:space="preserve"> para determinar si corresponde a una señal válida y, en caso afirmativo, identificar el tipo de señal específica. Esto implica procesar los datos de la onda, compararlos con los patrones característicos de señales conocidas, como ondas senoidales, cuadradas o de picos. </w:t>
       </w:r>
     </w:p>
     <w:p>
@@ -958,25 +971,7 @@
           <w:szCs w:val="24"/>
           <w:lang w:val="es-MX"/>
         </w:rPr>
-        <w:t>¿Como funciona el código</w:t>
-      </w:r>
-      <w:r>
-        <w:rPr>
-          <w:rFonts w:ascii="Arial" w:hAnsi="Arial" w:cs="Arial"/>
-          <w:sz w:val="24"/>
-          <w:szCs w:val="24"/>
-          <w:lang w:val="es-MX"/>
-        </w:rPr>
-        <w:t xml:space="preserve"> del proyecto</w:t>
-      </w:r>
-      <w:r>
-        <w:rPr>
-          <w:rFonts w:ascii="Arial" w:hAnsi="Arial" w:cs="Arial"/>
-          <w:sz w:val="24"/>
-          <w:szCs w:val="24"/>
-          <w:lang w:val="es-MX"/>
-        </w:rPr>
-        <w:t>?</w:t>
+        <w:t>¿Como funciona el código del proyecto?</w:t>
       </w:r>
     </w:p>
     <w:p>
@@ -1086,25 +1081,7 @@
           <w:szCs w:val="24"/>
           <w:lang w:val="es-MX"/>
         </w:rPr>
-        <w:t>¿Cuál es la salida del código</w:t>
-      </w:r>
-      <w:r>
-        <w:rPr>
-          <w:rFonts w:ascii="Arial" w:hAnsi="Arial" w:cs="Arial"/>
-          <w:sz w:val="24"/>
-          <w:szCs w:val="24"/>
-          <w:lang w:val="es-MX"/>
-        </w:rPr>
-        <w:t xml:space="preserve"> del proyecto</w:t>
-      </w:r>
-      <w:r>
-        <w:rPr>
-          <w:rFonts w:ascii="Arial" w:hAnsi="Arial" w:cs="Arial"/>
-          <w:sz w:val="24"/>
-          <w:szCs w:val="24"/>
-          <w:lang w:val="es-MX"/>
-        </w:rPr>
-        <w:t>?</w:t>
+        <w:t>¿Cuál es la salida del código del proyecto?</w:t>
       </w:r>
     </w:p>
     <w:p>
@@ -1255,16 +1232,28 @@
           <w:lang w:val="es-MX"/>
         </w:rPr>
       </w:pPr>
-      <w:r>
-        <w:rPr>
-          <w:rFonts w:ascii="Arial" w:hAnsi="Arial" w:cs="Arial"/>
-          <w:b/>
-          <w:bCs/>
-          <w:sz w:val="24"/>
-          <w:szCs w:val="24"/>
-          <w:lang w:val="es-MX"/>
-        </w:rPr>
-        <w:lastRenderedPageBreak/>
+    </w:p>
+    <w:p>
+      <w:pPr>
+        <w:jc w:val="center"/>
+        <w:rPr>
+          <w:rFonts w:ascii="Arial" w:hAnsi="Arial" w:cs="Arial"/>
+          <w:b/>
+          <w:bCs/>
+          <w:sz w:val="24"/>
+          <w:szCs w:val="24"/>
+          <w:lang w:val="es-MX"/>
+        </w:rPr>
+      </w:pPr>
+      <w:r>
+        <w:rPr>
+          <w:rFonts w:ascii="Arial" w:hAnsi="Arial" w:cs="Arial"/>
+          <w:b/>
+          <w:bCs/>
+          <w:sz w:val="24"/>
+          <w:szCs w:val="24"/>
+          <w:lang w:val="es-MX"/>
+        </w:rPr>
         <w:t>Esquema</w:t>
       </w:r>
     </w:p>
@@ -1337,7 +1326,47 @@
           <w:szCs w:val="24"/>
           <w:lang w:val="es-MX"/>
         </w:rPr>
-        <w:t>Función void setup.</w:t>
+        <w:t xml:space="preserve">Función </w:t>
+      </w:r>
+      <w:proofErr w:type="spellStart"/>
+      <w:r>
+        <w:rPr>
+          <w:rFonts w:ascii="Arial" w:hAnsi="Arial" w:cs="Arial"/>
+          <w:sz w:val="24"/>
+          <w:szCs w:val="24"/>
+          <w:lang w:val="es-MX"/>
+        </w:rPr>
+        <w:t>void</w:t>
+      </w:r>
+      <w:proofErr w:type="spellEnd"/>
+      <w:r>
+        <w:rPr>
+          <w:rFonts w:ascii="Arial" w:hAnsi="Arial" w:cs="Arial"/>
+          <w:sz w:val="24"/>
+          <w:szCs w:val="24"/>
+          <w:lang w:val="es-MX"/>
+        </w:rPr>
+        <w:t xml:space="preserve"> </w:t>
+      </w:r>
+      <w:proofErr w:type="spellStart"/>
+      <w:r>
+        <w:rPr>
+          <w:rFonts w:ascii="Arial" w:hAnsi="Arial" w:cs="Arial"/>
+          <w:sz w:val="24"/>
+          <w:szCs w:val="24"/>
+          <w:lang w:val="es-MX"/>
+        </w:rPr>
+        <w:t>setup</w:t>
+      </w:r>
+      <w:proofErr w:type="spellEnd"/>
+      <w:r>
+        <w:rPr>
+          <w:rFonts w:ascii="Arial" w:hAnsi="Arial" w:cs="Arial"/>
+          <w:sz w:val="24"/>
+          <w:szCs w:val="24"/>
+          <w:lang w:val="es-MX"/>
+        </w:rPr>
+        <w:t>.</w:t>
       </w:r>
     </w:p>
     <w:p>
@@ -1362,7 +1391,48 @@
           <w:szCs w:val="24"/>
           <w:lang w:val="es-MX"/>
         </w:rPr>
-        <w:t>Función void loop.</w:t>
+        <w:lastRenderedPageBreak/>
+        <w:t xml:space="preserve">Función </w:t>
+      </w:r>
+      <w:proofErr w:type="spellStart"/>
+      <w:r>
+        <w:rPr>
+          <w:rFonts w:ascii="Arial" w:hAnsi="Arial" w:cs="Arial"/>
+          <w:sz w:val="24"/>
+          <w:szCs w:val="24"/>
+          <w:lang w:val="es-MX"/>
+        </w:rPr>
+        <w:t>void</w:t>
+      </w:r>
+      <w:proofErr w:type="spellEnd"/>
+      <w:r>
+        <w:rPr>
+          <w:rFonts w:ascii="Arial" w:hAnsi="Arial" w:cs="Arial"/>
+          <w:sz w:val="24"/>
+          <w:szCs w:val="24"/>
+          <w:lang w:val="es-MX"/>
+        </w:rPr>
+        <w:t xml:space="preserve"> </w:t>
+      </w:r>
+      <w:proofErr w:type="spellStart"/>
+      <w:r>
+        <w:rPr>
+          <w:rFonts w:ascii="Arial" w:hAnsi="Arial" w:cs="Arial"/>
+          <w:sz w:val="24"/>
+          <w:szCs w:val="24"/>
+          <w:lang w:val="es-MX"/>
+        </w:rPr>
+        <w:t>loop</w:t>
+      </w:r>
+      <w:proofErr w:type="spellEnd"/>
+      <w:r>
+        <w:rPr>
+          <w:rFonts w:ascii="Arial" w:hAnsi="Arial" w:cs="Arial"/>
+          <w:sz w:val="24"/>
+          <w:szCs w:val="24"/>
+          <w:lang w:val="es-MX"/>
+        </w:rPr>
+        <w:t>.</w:t>
       </w:r>
     </w:p>
     <w:p>
@@ -1526,23 +1596,85 @@
           <w:lang w:val="es-MX"/>
         </w:rPr>
       </w:pPr>
-      <w:r>
-        <w:rPr>
-          <w:rFonts w:ascii="Arial" w:hAnsi="Arial" w:cs="Arial"/>
-          <w:sz w:val="24"/>
-          <w:szCs w:val="24"/>
-          <w:lang w:val="es-MX"/>
-        </w:rPr>
-        <w:t>const int pinBotonIniciar = 2;</w:t>
-      </w:r>
-      <w:r>
-        <w:rPr>
-          <w:rFonts w:ascii="Arial" w:hAnsi="Arial" w:cs="Arial"/>
-          <w:sz w:val="24"/>
-          <w:szCs w:val="24"/>
-          <w:lang w:val="es-MX"/>
-        </w:rPr>
-        <w:t xml:space="preserve"> //Se usa const para mantener la constante del pin del pulsador</w:t>
+      <w:proofErr w:type="spellStart"/>
+      <w:r>
+        <w:rPr>
+          <w:rFonts w:ascii="Arial" w:hAnsi="Arial" w:cs="Arial"/>
+          <w:sz w:val="24"/>
+          <w:szCs w:val="24"/>
+          <w:lang w:val="es-MX"/>
+        </w:rPr>
+        <w:t>const</w:t>
+      </w:r>
+      <w:proofErr w:type="spellEnd"/>
+      <w:r>
+        <w:rPr>
+          <w:rFonts w:ascii="Arial" w:hAnsi="Arial" w:cs="Arial"/>
+          <w:sz w:val="24"/>
+          <w:szCs w:val="24"/>
+          <w:lang w:val="es-MX"/>
+        </w:rPr>
+        <w:t xml:space="preserve"> </w:t>
+      </w:r>
+      <w:proofErr w:type="spellStart"/>
+      <w:r>
+        <w:rPr>
+          <w:rFonts w:ascii="Arial" w:hAnsi="Arial" w:cs="Arial"/>
+          <w:sz w:val="24"/>
+          <w:szCs w:val="24"/>
+          <w:lang w:val="es-MX"/>
+        </w:rPr>
+        <w:t>int</w:t>
+      </w:r>
+      <w:proofErr w:type="spellEnd"/>
+      <w:r>
+        <w:rPr>
+          <w:rFonts w:ascii="Arial" w:hAnsi="Arial" w:cs="Arial"/>
+          <w:sz w:val="24"/>
+          <w:szCs w:val="24"/>
+          <w:lang w:val="es-MX"/>
+        </w:rPr>
+        <w:t xml:space="preserve"> </w:t>
+      </w:r>
+      <w:proofErr w:type="spellStart"/>
+      <w:r>
+        <w:rPr>
+          <w:rFonts w:ascii="Arial" w:hAnsi="Arial" w:cs="Arial"/>
+          <w:sz w:val="24"/>
+          <w:szCs w:val="24"/>
+          <w:lang w:val="es-MX"/>
+        </w:rPr>
+        <w:t>pinBotonIniciar</w:t>
+      </w:r>
+      <w:proofErr w:type="spellEnd"/>
+      <w:r>
+        <w:rPr>
+          <w:rFonts w:ascii="Arial" w:hAnsi="Arial" w:cs="Arial"/>
+          <w:sz w:val="24"/>
+          <w:szCs w:val="24"/>
+          <w:lang w:val="es-MX"/>
+        </w:rPr>
+        <w:t xml:space="preserve"> = 2; //Se usa </w:t>
+      </w:r>
+      <w:proofErr w:type="spellStart"/>
+      <w:r>
+        <w:rPr>
+          <w:rFonts w:ascii="Arial" w:hAnsi="Arial" w:cs="Arial"/>
+          <w:sz w:val="24"/>
+          <w:szCs w:val="24"/>
+          <w:lang w:val="es-MX"/>
+        </w:rPr>
+        <w:t>const</w:t>
+      </w:r>
+      <w:proofErr w:type="spellEnd"/>
+      <w:r>
+        <w:rPr>
+          <w:rFonts w:ascii="Arial" w:hAnsi="Arial" w:cs="Arial"/>
+          <w:sz w:val="24"/>
+          <w:szCs w:val="24"/>
+          <w:lang w:val="es-MX"/>
+        </w:rPr>
+        <w:t xml:space="preserve"> para mantener la constante del pin del pulsador</w:t>
       </w:r>
     </w:p>
     <w:p>
@@ -1556,14 +1688,65 @@
           <w:lang w:val="es-MX"/>
         </w:rPr>
       </w:pPr>
-      <w:r>
-        <w:rPr>
-          <w:rFonts w:ascii="Arial" w:hAnsi="Arial" w:cs="Arial"/>
-          <w:sz w:val="24"/>
-          <w:szCs w:val="24"/>
-          <w:lang w:val="es-MX"/>
-        </w:rPr>
-        <w:t>const int pinBotonDetener = 4;</w:t>
+      <w:proofErr w:type="spellStart"/>
+      <w:r>
+        <w:rPr>
+          <w:rFonts w:ascii="Arial" w:hAnsi="Arial" w:cs="Arial"/>
+          <w:sz w:val="24"/>
+          <w:szCs w:val="24"/>
+          <w:lang w:val="es-MX"/>
+        </w:rPr>
+        <w:t>const</w:t>
+      </w:r>
+      <w:proofErr w:type="spellEnd"/>
+      <w:r>
+        <w:rPr>
+          <w:rFonts w:ascii="Arial" w:hAnsi="Arial" w:cs="Arial"/>
+          <w:sz w:val="24"/>
+          <w:szCs w:val="24"/>
+          <w:lang w:val="es-MX"/>
+        </w:rPr>
+        <w:t xml:space="preserve"> </w:t>
+      </w:r>
+      <w:proofErr w:type="spellStart"/>
+      <w:r>
+        <w:rPr>
+          <w:rFonts w:ascii="Arial" w:hAnsi="Arial" w:cs="Arial"/>
+          <w:sz w:val="24"/>
+          <w:szCs w:val="24"/>
+          <w:lang w:val="es-MX"/>
+        </w:rPr>
+        <w:t>int</w:t>
+      </w:r>
+      <w:proofErr w:type="spellEnd"/>
+      <w:r>
+        <w:rPr>
+          <w:rFonts w:ascii="Arial" w:hAnsi="Arial" w:cs="Arial"/>
+          <w:sz w:val="24"/>
+          <w:szCs w:val="24"/>
+          <w:lang w:val="es-MX"/>
+        </w:rPr>
+        <w:t xml:space="preserve"> </w:t>
+      </w:r>
+      <w:proofErr w:type="spellStart"/>
+      <w:r>
+        <w:rPr>
+          <w:rFonts w:ascii="Arial" w:hAnsi="Arial" w:cs="Arial"/>
+          <w:sz w:val="24"/>
+          <w:szCs w:val="24"/>
+          <w:lang w:val="es-MX"/>
+        </w:rPr>
+        <w:t>pinBotonDetener</w:t>
+      </w:r>
+      <w:proofErr w:type="spellEnd"/>
+      <w:r>
+        <w:rPr>
+          <w:rFonts w:ascii="Arial" w:hAnsi="Arial" w:cs="Arial"/>
+          <w:sz w:val="24"/>
+          <w:szCs w:val="24"/>
+          <w:lang w:val="es-MX"/>
+        </w:rPr>
+        <w:t xml:space="preserve"> = 4;</w:t>
       </w:r>
     </w:p>
     <w:p>
@@ -1577,14 +1760,45 @@
           <w:lang w:val="es-MX"/>
         </w:rPr>
       </w:pPr>
-      <w:r>
-        <w:rPr>
-          <w:rFonts w:ascii="Arial" w:hAnsi="Arial" w:cs="Arial"/>
-          <w:sz w:val="24"/>
-          <w:szCs w:val="24"/>
-          <w:lang w:val="es-MX"/>
-        </w:rPr>
-        <w:t>bool tomandoDatos = false;</w:t>
+      <w:proofErr w:type="spellStart"/>
+      <w:r>
+        <w:rPr>
+          <w:rFonts w:ascii="Arial" w:hAnsi="Arial" w:cs="Arial"/>
+          <w:sz w:val="24"/>
+          <w:szCs w:val="24"/>
+          <w:lang w:val="es-MX"/>
+        </w:rPr>
+        <w:t>bool</w:t>
+      </w:r>
+      <w:proofErr w:type="spellEnd"/>
+      <w:r>
+        <w:rPr>
+          <w:rFonts w:ascii="Arial" w:hAnsi="Arial" w:cs="Arial"/>
+          <w:sz w:val="24"/>
+          <w:szCs w:val="24"/>
+          <w:lang w:val="es-MX"/>
+        </w:rPr>
+        <w:t xml:space="preserve"> </w:t>
+      </w:r>
+      <w:proofErr w:type="spellStart"/>
+      <w:r>
+        <w:rPr>
+          <w:rFonts w:ascii="Arial" w:hAnsi="Arial" w:cs="Arial"/>
+          <w:sz w:val="24"/>
+          <w:szCs w:val="24"/>
+          <w:lang w:val="es-MX"/>
+        </w:rPr>
+        <w:t>tomandoDatos</w:t>
+      </w:r>
+      <w:proofErr w:type="spellEnd"/>
+      <w:r>
+        <w:rPr>
+          <w:rFonts w:ascii="Arial" w:hAnsi="Arial" w:cs="Arial"/>
+          <w:sz w:val="24"/>
+          <w:szCs w:val="24"/>
+          <w:lang w:val="es-MX"/>
+        </w:rPr>
+        <w:t xml:space="preserve"> = false;</w:t>
       </w:r>
     </w:p>
     <w:p>
@@ -1598,23 +1812,85 @@
           <w:lang w:val="es-MX"/>
         </w:rPr>
       </w:pPr>
-      <w:r>
-        <w:rPr>
-          <w:rFonts w:ascii="Arial" w:hAnsi="Arial" w:cs="Arial"/>
-          <w:sz w:val="24"/>
-          <w:szCs w:val="24"/>
-          <w:lang w:val="es-MX"/>
-        </w:rPr>
-        <w:t>unsigned long tiempoInicio = 0;</w:t>
-      </w:r>
-      <w:r>
-        <w:rPr>
-          <w:rFonts w:ascii="Arial" w:hAnsi="Arial" w:cs="Arial"/>
-          <w:sz w:val="24"/>
-          <w:szCs w:val="24"/>
-          <w:lang w:val="es-MX"/>
-        </w:rPr>
-        <w:t xml:space="preserve"> //Se usa unsigned para tomar solamente                                  valores positivos o mayores que cero</w:t>
+      <w:proofErr w:type="spellStart"/>
+      <w:r>
+        <w:rPr>
+          <w:rFonts w:ascii="Arial" w:hAnsi="Arial" w:cs="Arial"/>
+          <w:sz w:val="24"/>
+          <w:szCs w:val="24"/>
+          <w:lang w:val="es-MX"/>
+        </w:rPr>
+        <w:t>unsigned</w:t>
+      </w:r>
+      <w:proofErr w:type="spellEnd"/>
+      <w:r>
+        <w:rPr>
+          <w:rFonts w:ascii="Arial" w:hAnsi="Arial" w:cs="Arial"/>
+          <w:sz w:val="24"/>
+          <w:szCs w:val="24"/>
+          <w:lang w:val="es-MX"/>
+        </w:rPr>
+        <w:t xml:space="preserve"> </w:t>
+      </w:r>
+      <w:proofErr w:type="spellStart"/>
+      <w:r>
+        <w:rPr>
+          <w:rFonts w:ascii="Arial" w:hAnsi="Arial" w:cs="Arial"/>
+          <w:sz w:val="24"/>
+          <w:szCs w:val="24"/>
+          <w:lang w:val="es-MX"/>
+        </w:rPr>
+        <w:t>long</w:t>
+      </w:r>
+      <w:proofErr w:type="spellEnd"/>
+      <w:r>
+        <w:rPr>
+          <w:rFonts w:ascii="Arial" w:hAnsi="Arial" w:cs="Arial"/>
+          <w:sz w:val="24"/>
+          <w:szCs w:val="24"/>
+          <w:lang w:val="es-MX"/>
+        </w:rPr>
+        <w:t xml:space="preserve"> </w:t>
+      </w:r>
+      <w:proofErr w:type="spellStart"/>
+      <w:r>
+        <w:rPr>
+          <w:rFonts w:ascii="Arial" w:hAnsi="Arial" w:cs="Arial"/>
+          <w:sz w:val="24"/>
+          <w:szCs w:val="24"/>
+          <w:lang w:val="es-MX"/>
+        </w:rPr>
+        <w:t>tiempoInicio</w:t>
+      </w:r>
+      <w:proofErr w:type="spellEnd"/>
+      <w:r>
+        <w:rPr>
+          <w:rFonts w:ascii="Arial" w:hAnsi="Arial" w:cs="Arial"/>
+          <w:sz w:val="24"/>
+          <w:szCs w:val="24"/>
+          <w:lang w:val="es-MX"/>
+        </w:rPr>
+        <w:t xml:space="preserve"> = 0; //Se usa </w:t>
+      </w:r>
+      <w:proofErr w:type="spellStart"/>
+      <w:r>
+        <w:rPr>
+          <w:rFonts w:ascii="Arial" w:hAnsi="Arial" w:cs="Arial"/>
+          <w:sz w:val="24"/>
+          <w:szCs w:val="24"/>
+          <w:lang w:val="es-MX"/>
+        </w:rPr>
+        <w:t>unsigned</w:t>
+      </w:r>
+      <w:proofErr w:type="spellEnd"/>
+      <w:r>
+        <w:rPr>
+          <w:rFonts w:ascii="Arial" w:hAnsi="Arial" w:cs="Arial"/>
+          <w:sz w:val="24"/>
+          <w:szCs w:val="24"/>
+          <w:lang w:val="es-MX"/>
+        </w:rPr>
+        <w:t xml:space="preserve"> para tomar solamente                                  valores positivos o mayores que cero</w:t>
       </w:r>
     </w:p>
     <w:p>
@@ -1628,14 +1904,65 @@
           <w:lang w:val="es-MX"/>
         </w:rPr>
       </w:pPr>
-      <w:r>
-        <w:rPr>
-          <w:rFonts w:ascii="Arial" w:hAnsi="Arial" w:cs="Arial"/>
-          <w:sz w:val="24"/>
-          <w:szCs w:val="24"/>
-          <w:lang w:val="es-MX"/>
-        </w:rPr>
-        <w:t>unsigned long tiempoFin = 0;</w:t>
+      <w:proofErr w:type="spellStart"/>
+      <w:r>
+        <w:rPr>
+          <w:rFonts w:ascii="Arial" w:hAnsi="Arial" w:cs="Arial"/>
+          <w:sz w:val="24"/>
+          <w:szCs w:val="24"/>
+          <w:lang w:val="es-MX"/>
+        </w:rPr>
+        <w:t>unsigned</w:t>
+      </w:r>
+      <w:proofErr w:type="spellEnd"/>
+      <w:r>
+        <w:rPr>
+          <w:rFonts w:ascii="Arial" w:hAnsi="Arial" w:cs="Arial"/>
+          <w:sz w:val="24"/>
+          <w:szCs w:val="24"/>
+          <w:lang w:val="es-MX"/>
+        </w:rPr>
+        <w:t xml:space="preserve"> </w:t>
+      </w:r>
+      <w:proofErr w:type="spellStart"/>
+      <w:r>
+        <w:rPr>
+          <w:rFonts w:ascii="Arial" w:hAnsi="Arial" w:cs="Arial"/>
+          <w:sz w:val="24"/>
+          <w:szCs w:val="24"/>
+          <w:lang w:val="es-MX"/>
+        </w:rPr>
+        <w:t>long</w:t>
+      </w:r>
+      <w:proofErr w:type="spellEnd"/>
+      <w:r>
+        <w:rPr>
+          <w:rFonts w:ascii="Arial" w:hAnsi="Arial" w:cs="Arial"/>
+          <w:sz w:val="24"/>
+          <w:szCs w:val="24"/>
+          <w:lang w:val="es-MX"/>
+        </w:rPr>
+        <w:t xml:space="preserve"> </w:t>
+      </w:r>
+      <w:proofErr w:type="spellStart"/>
+      <w:r>
+        <w:rPr>
+          <w:rFonts w:ascii="Arial" w:hAnsi="Arial" w:cs="Arial"/>
+          <w:sz w:val="24"/>
+          <w:szCs w:val="24"/>
+          <w:lang w:val="es-MX"/>
+        </w:rPr>
+        <w:t>tiempoFin</w:t>
+      </w:r>
+      <w:proofErr w:type="spellEnd"/>
+      <w:r>
+        <w:rPr>
+          <w:rFonts w:ascii="Arial" w:hAnsi="Arial" w:cs="Arial"/>
+          <w:sz w:val="24"/>
+          <w:szCs w:val="24"/>
+          <w:lang w:val="es-MX"/>
+        </w:rPr>
+        <w:t xml:space="preserve"> = 0;</w:t>
       </w:r>
     </w:p>
     <w:p>
@@ -1649,23 +1976,45 @@
           <w:lang w:val="es-MX"/>
         </w:rPr>
       </w:pPr>
-      <w:r>
-        <w:rPr>
-          <w:rFonts w:ascii="Arial" w:hAnsi="Arial" w:cs="Arial"/>
-          <w:sz w:val="24"/>
-          <w:szCs w:val="24"/>
-          <w:lang w:val="es-MX"/>
-        </w:rPr>
-        <w:t>Adafruit_LiquidCrystal lcd(0);</w:t>
-      </w:r>
-      <w:r>
-        <w:rPr>
-          <w:rFonts w:ascii="Arial" w:hAnsi="Arial" w:cs="Arial"/>
-          <w:sz w:val="24"/>
-          <w:szCs w:val="24"/>
-          <w:lang w:val="es-MX"/>
-        </w:rPr>
-        <w:t xml:space="preserve"> //Librería para inicializar la pantalla LCD</w:t>
+      <w:proofErr w:type="spellStart"/>
+      <w:r>
+        <w:rPr>
+          <w:rFonts w:ascii="Arial" w:hAnsi="Arial" w:cs="Arial"/>
+          <w:sz w:val="24"/>
+          <w:szCs w:val="24"/>
+          <w:lang w:val="es-MX"/>
+        </w:rPr>
+        <w:t>Adafruit_LiquidCrystal</w:t>
+      </w:r>
+      <w:proofErr w:type="spellEnd"/>
+      <w:r>
+        <w:rPr>
+          <w:rFonts w:ascii="Arial" w:hAnsi="Arial" w:cs="Arial"/>
+          <w:sz w:val="24"/>
+          <w:szCs w:val="24"/>
+          <w:lang w:val="es-MX"/>
+        </w:rPr>
+        <w:t xml:space="preserve"> </w:t>
+      </w:r>
+      <w:proofErr w:type="spellStart"/>
+      <w:r>
+        <w:rPr>
+          <w:rFonts w:ascii="Arial" w:hAnsi="Arial" w:cs="Arial"/>
+          <w:sz w:val="24"/>
+          <w:szCs w:val="24"/>
+          <w:lang w:val="es-MX"/>
+        </w:rPr>
+        <w:t>lcd</w:t>
+      </w:r>
+      <w:proofErr w:type="spellEnd"/>
+      <w:r>
+        <w:rPr>
+          <w:rFonts w:ascii="Arial" w:hAnsi="Arial" w:cs="Arial"/>
+          <w:sz w:val="24"/>
+          <w:szCs w:val="24"/>
+          <w:lang w:val="es-MX"/>
+        </w:rPr>
+        <w:t>(0); //Librería para inicializar la pantalla LCD</w:t>
       </w:r>
     </w:p>
     <w:p>
@@ -1730,7 +2079,55 @@
           <w:szCs w:val="24"/>
           <w:lang w:val="es-MX"/>
         </w:rPr>
-        <w:t>Función void setup:</w:t>
+        <w:t xml:space="preserve">Función </w:t>
+      </w:r>
+      <w:proofErr w:type="spellStart"/>
+      <w:r>
+        <w:rPr>
+          <w:rFonts w:ascii="Arial" w:hAnsi="Arial" w:cs="Arial"/>
+          <w:b/>
+          <w:bCs/>
+          <w:sz w:val="24"/>
+          <w:szCs w:val="24"/>
+          <w:lang w:val="es-MX"/>
+        </w:rPr>
+        <w:t>void</w:t>
+      </w:r>
+      <w:proofErr w:type="spellEnd"/>
+      <w:r>
+        <w:rPr>
+          <w:rFonts w:ascii="Arial" w:hAnsi="Arial" w:cs="Arial"/>
+          <w:b/>
+          <w:bCs/>
+          <w:sz w:val="24"/>
+          <w:szCs w:val="24"/>
+          <w:lang w:val="es-MX"/>
+        </w:rPr>
+        <w:t xml:space="preserve"> </w:t>
+      </w:r>
+      <w:proofErr w:type="spellStart"/>
+      <w:r>
+        <w:rPr>
+          <w:rFonts w:ascii="Arial" w:hAnsi="Arial" w:cs="Arial"/>
+          <w:b/>
+          <w:bCs/>
+          <w:sz w:val="24"/>
+          <w:szCs w:val="24"/>
+          <w:lang w:val="es-MX"/>
+        </w:rPr>
+        <w:t>setup</w:t>
+      </w:r>
+      <w:proofErr w:type="spellEnd"/>
+      <w:r>
+        <w:rPr>
+          <w:rFonts w:ascii="Arial" w:hAnsi="Arial" w:cs="Arial"/>
+          <w:b/>
+          <w:bCs/>
+          <w:sz w:val="24"/>
+          <w:szCs w:val="24"/>
+          <w:lang w:val="es-MX"/>
+        </w:rPr>
+        <w:t>:</w:t>
       </w:r>
     </w:p>
     <w:p>
@@ -1829,24 +2226,57 @@
           <w:lang w:val="es-MX"/>
         </w:rPr>
       </w:pPr>
-      <w:r>
-        <w:rPr>
-          <w:rFonts w:ascii="Arial" w:hAnsi="Arial" w:cs="Arial"/>
-          <w:sz w:val="24"/>
-          <w:szCs w:val="24"/>
-          <w:lang w:val="es-MX"/>
-        </w:rPr>
-        <w:t>pinMode(pinBotonIniciar, INPUT);</w:t>
-      </w:r>
-      <w:r>
-        <w:rPr>
-          <w:rFonts w:ascii="Arial" w:hAnsi="Arial" w:cs="Arial"/>
-          <w:sz w:val="24"/>
-          <w:szCs w:val="24"/>
-          <w:lang w:val="es-MX"/>
-        </w:rPr>
-        <w:t xml:space="preserve"> //Se usa INPUT para leer el tipo de                   entrada al arduino</w:t>
-      </w:r>
+      <w:proofErr w:type="spellStart"/>
+      <w:r>
+        <w:rPr>
+          <w:rFonts w:ascii="Arial" w:hAnsi="Arial" w:cs="Arial"/>
+          <w:sz w:val="24"/>
+          <w:szCs w:val="24"/>
+          <w:lang w:val="es-MX"/>
+        </w:rPr>
+        <w:t>pinMode</w:t>
+      </w:r>
+      <w:proofErr w:type="spellEnd"/>
+      <w:r>
+        <w:rPr>
+          <w:rFonts w:ascii="Arial" w:hAnsi="Arial" w:cs="Arial"/>
+          <w:sz w:val="24"/>
+          <w:szCs w:val="24"/>
+          <w:lang w:val="es-MX"/>
+        </w:rPr>
+        <w:t>(</w:t>
+      </w:r>
+      <w:proofErr w:type="spellStart"/>
+      <w:r>
+        <w:rPr>
+          <w:rFonts w:ascii="Arial" w:hAnsi="Arial" w:cs="Arial"/>
+          <w:sz w:val="24"/>
+          <w:szCs w:val="24"/>
+          <w:lang w:val="es-MX"/>
+        </w:rPr>
+        <w:t>pinBotonIniciar</w:t>
+      </w:r>
+      <w:proofErr w:type="spellEnd"/>
+      <w:r>
+        <w:rPr>
+          <w:rFonts w:ascii="Arial" w:hAnsi="Arial" w:cs="Arial"/>
+          <w:sz w:val="24"/>
+          <w:szCs w:val="24"/>
+          <w:lang w:val="es-MX"/>
+        </w:rPr>
+        <w:t xml:space="preserve">, INPUT); //Se usa INPUT para leer el tipo de                   entrada al </w:t>
+      </w:r>
+      <w:proofErr w:type="spellStart"/>
+      <w:r>
+        <w:rPr>
+          <w:rFonts w:ascii="Arial" w:hAnsi="Arial" w:cs="Arial"/>
+          <w:sz w:val="24"/>
+          <w:szCs w:val="24"/>
+          <w:lang w:val="es-MX"/>
+        </w:rPr>
+        <w:t>arduino</w:t>
+      </w:r>
+      <w:proofErr w:type="spellEnd"/>
     </w:p>
     <w:p>
       <w:pPr>
@@ -1866,7 +2296,47 @@
           <w:szCs w:val="24"/>
           <w:lang w:val="es-MX"/>
         </w:rPr>
-        <w:t xml:space="preserve">  pinMode(pinBotonDetener, INPUT);</w:t>
+        <w:t xml:space="preserve">  </w:t>
+      </w:r>
+      <w:proofErr w:type="spellStart"/>
+      <w:r>
+        <w:rPr>
+          <w:rFonts w:ascii="Arial" w:hAnsi="Arial" w:cs="Arial"/>
+          <w:sz w:val="24"/>
+          <w:szCs w:val="24"/>
+          <w:lang w:val="es-MX"/>
+        </w:rPr>
+        <w:t>pinMode</w:t>
+      </w:r>
+      <w:proofErr w:type="spellEnd"/>
+      <w:r>
+        <w:rPr>
+          <w:rFonts w:ascii="Arial" w:hAnsi="Arial" w:cs="Arial"/>
+          <w:sz w:val="24"/>
+          <w:szCs w:val="24"/>
+          <w:lang w:val="es-MX"/>
+        </w:rPr>
+        <w:t>(</w:t>
+      </w:r>
+      <w:proofErr w:type="spellStart"/>
+      <w:r>
+        <w:rPr>
+          <w:rFonts w:ascii="Arial" w:hAnsi="Arial" w:cs="Arial"/>
+          <w:sz w:val="24"/>
+          <w:szCs w:val="24"/>
+          <w:lang w:val="es-MX"/>
+        </w:rPr>
+        <w:t>pinBotonDetener</w:t>
+      </w:r>
+      <w:proofErr w:type="spellEnd"/>
+      <w:r>
+        <w:rPr>
+          <w:rFonts w:ascii="Arial" w:hAnsi="Arial" w:cs="Arial"/>
+          <w:sz w:val="24"/>
+          <w:szCs w:val="24"/>
+          <w:lang w:val="es-MX"/>
+        </w:rPr>
+        <w:t>, INPUT);</w:t>
       </w:r>
     </w:p>
     <w:p>
@@ -1887,7 +2357,27 @@
           <w:szCs w:val="24"/>
           <w:lang w:val="es-MX"/>
         </w:rPr>
-        <w:t xml:space="preserve">  Serial.begin(9600);</w:t>
+        <w:t xml:space="preserve">  </w:t>
+      </w:r>
+      <w:proofErr w:type="spellStart"/>
+      <w:r>
+        <w:rPr>
+          <w:rFonts w:ascii="Arial" w:hAnsi="Arial" w:cs="Arial"/>
+          <w:sz w:val="24"/>
+          <w:szCs w:val="24"/>
+          <w:lang w:val="es-MX"/>
+        </w:rPr>
+        <w:t>Serial.begin</w:t>
+      </w:r>
+      <w:proofErr w:type="spellEnd"/>
+      <w:r>
+        <w:rPr>
+          <w:rFonts w:ascii="Arial" w:hAnsi="Arial" w:cs="Arial"/>
+          <w:sz w:val="24"/>
+          <w:szCs w:val="24"/>
+          <w:lang w:val="es-MX"/>
+        </w:rPr>
+        <w:t>(9600);</w:t>
       </w:r>
       <w:r>
         <w:rPr>
@@ -1897,6 +2387,88 @@
           <w:lang w:val="es-MX"/>
         </w:rPr>
         <w:t xml:space="preserve"> //Es un comando que inicia la velocidad de comunicación en el Arduino a 9600 baudios por segundo</w:t>
+      </w:r>
+    </w:p>
+    <w:p>
+      <w:pPr>
+        <w:ind w:left="708"/>
+        <w:jc w:val="both"/>
+        <w:rPr>
+          <w:rFonts w:ascii="Arial" w:hAnsi="Arial" w:cs="Arial"/>
+          <w:sz w:val="24"/>
+          <w:szCs w:val="24"/>
+          <w:lang w:val="es-MX"/>
+        </w:rPr>
+      </w:pPr>
+      <w:r>
+        <w:rPr>
+          <w:rFonts w:ascii="Arial" w:hAnsi="Arial" w:cs="Arial"/>
+          <w:sz w:val="24"/>
+          <w:szCs w:val="24"/>
+          <w:lang w:val="es-MX"/>
+        </w:rPr>
+        <w:t xml:space="preserve">  </w:t>
+      </w:r>
+      <w:proofErr w:type="spellStart"/>
+      <w:r>
+        <w:rPr>
+          <w:rFonts w:ascii="Arial" w:hAnsi="Arial" w:cs="Arial"/>
+          <w:sz w:val="24"/>
+          <w:szCs w:val="24"/>
+          <w:lang w:val="es-MX"/>
+        </w:rPr>
+        <w:t>lcd.begin</w:t>
+      </w:r>
+      <w:proofErr w:type="spellEnd"/>
+      <w:r>
+        <w:rPr>
+          <w:rFonts w:ascii="Arial" w:hAnsi="Arial" w:cs="Arial"/>
+          <w:sz w:val="24"/>
+          <w:szCs w:val="24"/>
+          <w:lang w:val="es-MX"/>
+        </w:rPr>
+        <w:t>(16, 2); // Inicializa e indica que es una pantalla con 2 filas y 16          columnas</w:t>
+      </w:r>
+    </w:p>
+    <w:p>
+      <w:pPr>
+        <w:ind w:left="708"/>
+        <w:jc w:val="both"/>
+        <w:rPr>
+          <w:rFonts w:ascii="Arial" w:hAnsi="Arial" w:cs="Arial"/>
+          <w:sz w:val="24"/>
+          <w:szCs w:val="24"/>
+          <w:lang w:val="es-MX"/>
+        </w:rPr>
+      </w:pPr>
+      <w:r>
+        <w:rPr>
+          <w:rFonts w:ascii="Arial" w:hAnsi="Arial" w:cs="Arial"/>
+          <w:sz w:val="24"/>
+          <w:szCs w:val="24"/>
+          <w:lang w:val="es-MX"/>
+        </w:rPr>
+        <w:t xml:space="preserve">  </w:t>
+      </w:r>
+      <w:proofErr w:type="spellStart"/>
+      <w:r>
+        <w:rPr>
+          <w:rFonts w:ascii="Arial" w:hAnsi="Arial" w:cs="Arial"/>
+          <w:sz w:val="24"/>
+          <w:szCs w:val="24"/>
+          <w:lang w:val="es-MX"/>
+        </w:rPr>
+        <w:t>lcd.setBacklight</w:t>
+      </w:r>
+      <w:proofErr w:type="spellEnd"/>
+      <w:r>
+        <w:rPr>
+          <w:rFonts w:ascii="Arial" w:hAnsi="Arial" w:cs="Arial"/>
+          <w:sz w:val="24"/>
+          <w:szCs w:val="24"/>
+          <w:lang w:val="es-MX"/>
+        </w:rPr>
+        <w:t>(1); // Enciende la iluminación "de fondo"</w:t>
       </w:r>
     </w:p>
     <w:p>
@@ -1920,32 +2492,25 @@
         <w:lastRenderedPageBreak/>
         <w:t xml:space="preserve">  </w:t>
       </w:r>
-      <w:r>
-        <w:rPr>
-          <w:rFonts w:ascii="Arial" w:hAnsi="Arial" w:cs="Arial"/>
-          <w:sz w:val="24"/>
-          <w:szCs w:val="24"/>
-          <w:lang w:val="es-MX"/>
-        </w:rPr>
-        <w:t xml:space="preserve">lcd.begin(16, 2); // Inicializa e indica que es una pantalla con 2 filas y 16 </w:t>
-      </w:r>
-      <w:r>
-        <w:rPr>
-          <w:rFonts w:ascii="Arial" w:hAnsi="Arial" w:cs="Arial"/>
-          <w:sz w:val="24"/>
-          <w:szCs w:val="24"/>
-          <w:lang w:val="es-MX"/>
-        </w:rPr>
-        <w:t xml:space="preserve">         </w:t>
-      </w:r>
-      <w:r>
-        <w:rPr>
-          <w:rFonts w:ascii="Arial" w:hAnsi="Arial" w:cs="Arial"/>
-          <w:sz w:val="24"/>
-          <w:szCs w:val="24"/>
-          <w:lang w:val="es-MX"/>
-        </w:rPr>
-        <w:t>columnas</w:t>
+      <w:proofErr w:type="spellStart"/>
+      <w:r>
+        <w:rPr>
+          <w:rFonts w:ascii="Arial" w:hAnsi="Arial" w:cs="Arial"/>
+          <w:sz w:val="24"/>
+          <w:szCs w:val="24"/>
+          <w:lang w:val="es-MX"/>
+        </w:rPr>
+        <w:t>lcd.clear</w:t>
+      </w:r>
+      <w:proofErr w:type="spellEnd"/>
+      <w:r>
+        <w:rPr>
+          <w:rFonts w:ascii="Arial" w:hAnsi="Arial" w:cs="Arial"/>
+          <w:sz w:val="24"/>
+          <w:szCs w:val="24"/>
+          <w:lang w:val="es-MX"/>
+        </w:rPr>
+        <w:t xml:space="preserve">(); // Limpia la pantalla </w:t>
       </w:r>
     </w:p>
     <w:p>
@@ -1966,94 +2531,27 @@
           <w:szCs w:val="24"/>
           <w:lang w:val="es-MX"/>
         </w:rPr>
-        <w:t xml:space="preserve">  lcd.setBacklight(1); // Enciende la </w:t>
-      </w:r>
-      <w:r>
-        <w:rPr>
-          <w:rFonts w:ascii="Arial" w:hAnsi="Arial" w:cs="Arial"/>
-          <w:sz w:val="24"/>
-          <w:szCs w:val="24"/>
-          <w:lang w:val="es-MX"/>
-        </w:rPr>
-        <w:t>iluminación</w:t>
-      </w:r>
-      <w:r>
-        <w:rPr>
-          <w:rFonts w:ascii="Arial" w:hAnsi="Arial" w:cs="Arial"/>
-          <w:sz w:val="24"/>
-          <w:szCs w:val="24"/>
-          <w:lang w:val="es-MX"/>
-        </w:rPr>
-        <w:t xml:space="preserve"> "de fondo"</w:t>
-      </w:r>
-    </w:p>
-    <w:p>
-      <w:pPr>
-        <w:ind w:left="708"/>
-        <w:jc w:val="both"/>
-        <w:rPr>
-          <w:rFonts w:ascii="Arial" w:hAnsi="Arial" w:cs="Arial"/>
-          <w:sz w:val="24"/>
-          <w:szCs w:val="24"/>
-          <w:lang w:val="es-MX"/>
-        </w:rPr>
-      </w:pPr>
-      <w:r>
-        <w:rPr>
-          <w:rFonts w:ascii="Arial" w:hAnsi="Arial" w:cs="Arial"/>
-          <w:sz w:val="24"/>
-          <w:szCs w:val="24"/>
-          <w:lang w:val="es-MX"/>
-        </w:rPr>
-        <w:t xml:space="preserve">  lcd.clear(); // Limpia la pantalla</w:t>
-      </w:r>
-      <w:r>
-        <w:rPr>
-          <w:rFonts w:ascii="Arial" w:hAnsi="Arial" w:cs="Arial"/>
-          <w:sz w:val="24"/>
-          <w:szCs w:val="24"/>
-          <w:lang w:val="es-MX"/>
-        </w:rPr>
-        <w:t xml:space="preserve"> </w:t>
-      </w:r>
-    </w:p>
-    <w:p>
-      <w:pPr>
-        <w:ind w:left="708"/>
-        <w:jc w:val="both"/>
-        <w:rPr>
-          <w:rFonts w:ascii="Arial" w:hAnsi="Arial" w:cs="Arial"/>
-          <w:sz w:val="24"/>
-          <w:szCs w:val="24"/>
-          <w:lang w:val="es-MX"/>
-        </w:rPr>
-      </w:pPr>
-      <w:r>
-        <w:rPr>
-          <w:rFonts w:ascii="Arial" w:hAnsi="Arial" w:cs="Arial"/>
-          <w:sz w:val="24"/>
-          <w:szCs w:val="24"/>
-          <w:lang w:val="es-MX"/>
-        </w:rPr>
-        <w:t xml:space="preserve">  lcd.setCursor(0, 0); // Indica que la </w:t>
-      </w:r>
-      <w:r>
-        <w:rPr>
-          <w:rFonts w:ascii="Arial" w:hAnsi="Arial" w:cs="Arial"/>
-          <w:sz w:val="24"/>
-          <w:szCs w:val="24"/>
-          <w:lang w:val="es-MX"/>
-        </w:rPr>
-        <w:t>impresión</w:t>
-      </w:r>
-      <w:r>
-        <w:rPr>
-          <w:rFonts w:ascii="Arial" w:hAnsi="Arial" w:cs="Arial"/>
-          <w:sz w:val="24"/>
-          <w:szCs w:val="24"/>
-          <w:lang w:val="es-MX"/>
-        </w:rPr>
-        <w:t xml:space="preserve"> inicia en la fila 0 y columna 0</w:t>
+        <w:t xml:space="preserve">  </w:t>
+      </w:r>
+      <w:proofErr w:type="spellStart"/>
+      <w:r>
+        <w:rPr>
+          <w:rFonts w:ascii="Arial" w:hAnsi="Arial" w:cs="Arial"/>
+          <w:sz w:val="24"/>
+          <w:szCs w:val="24"/>
+          <w:lang w:val="es-MX"/>
+        </w:rPr>
+        <w:t>lcd.setCursor</w:t>
+      </w:r>
+      <w:proofErr w:type="spellEnd"/>
+      <w:r>
+        <w:rPr>
+          <w:rFonts w:ascii="Arial" w:hAnsi="Arial" w:cs="Arial"/>
+          <w:sz w:val="24"/>
+          <w:szCs w:val="24"/>
+          <w:lang w:val="es-MX"/>
+        </w:rPr>
+        <w:t>(0, 0); // Indica que la impresión inicia en la fila 0 y columna 0</w:t>
       </w:r>
     </w:p>
     <w:p>
@@ -2106,7 +2604,55 @@
           <w:szCs w:val="24"/>
           <w:lang w:val="es-MX"/>
         </w:rPr>
-        <w:t>Función void loop:</w:t>
+        <w:t xml:space="preserve">Función </w:t>
+      </w:r>
+      <w:proofErr w:type="spellStart"/>
+      <w:r>
+        <w:rPr>
+          <w:rFonts w:ascii="Arial" w:hAnsi="Arial" w:cs="Arial"/>
+          <w:b/>
+          <w:bCs/>
+          <w:sz w:val="24"/>
+          <w:szCs w:val="24"/>
+          <w:lang w:val="es-MX"/>
+        </w:rPr>
+        <w:t>void</w:t>
+      </w:r>
+      <w:proofErr w:type="spellEnd"/>
+      <w:r>
+        <w:rPr>
+          <w:rFonts w:ascii="Arial" w:hAnsi="Arial" w:cs="Arial"/>
+          <w:b/>
+          <w:bCs/>
+          <w:sz w:val="24"/>
+          <w:szCs w:val="24"/>
+          <w:lang w:val="es-MX"/>
+        </w:rPr>
+        <w:t xml:space="preserve"> </w:t>
+      </w:r>
+      <w:proofErr w:type="spellStart"/>
+      <w:r>
+        <w:rPr>
+          <w:rFonts w:ascii="Arial" w:hAnsi="Arial" w:cs="Arial"/>
+          <w:b/>
+          <w:bCs/>
+          <w:sz w:val="24"/>
+          <w:szCs w:val="24"/>
+          <w:lang w:val="es-MX"/>
+        </w:rPr>
+        <w:t>loop</w:t>
+      </w:r>
+      <w:proofErr w:type="spellEnd"/>
+      <w:r>
+        <w:rPr>
+          <w:rFonts w:ascii="Arial" w:hAnsi="Arial" w:cs="Arial"/>
+          <w:b/>
+          <w:bCs/>
+          <w:sz w:val="24"/>
+          <w:szCs w:val="24"/>
+          <w:lang w:val="es-MX"/>
+        </w:rPr>
+        <w:t>:</w:t>
       </w:r>
     </w:p>
     <w:p>
@@ -2151,95 +2697,43 @@
           <w:sz w:val="24"/>
           <w:szCs w:val="24"/>
         </w:rPr>
-        <w:t>E</w:t>
-      </w:r>
-      <w:r>
-        <w:rPr>
-          <w:rFonts w:ascii="Arial" w:hAnsi="Arial" w:cs="Arial"/>
-          <w:sz w:val="24"/>
-          <w:szCs w:val="24"/>
-        </w:rPr>
-        <w:t xml:space="preserve">l código que </w:t>
-      </w:r>
-      <w:r>
-        <w:rPr>
-          <w:rFonts w:ascii="Arial" w:hAnsi="Arial" w:cs="Arial"/>
-          <w:sz w:val="24"/>
-          <w:szCs w:val="24"/>
-        </w:rPr>
-        <w:t>vamos a</w:t>
-      </w:r>
-      <w:r>
-        <w:rPr>
-          <w:rFonts w:ascii="Arial" w:hAnsi="Arial" w:cs="Arial"/>
-          <w:sz w:val="24"/>
-          <w:szCs w:val="24"/>
-        </w:rPr>
-        <w:t xml:space="preserve"> ejecut</w:t>
-      </w:r>
-      <w:r>
-        <w:rPr>
-          <w:rFonts w:ascii="Arial" w:hAnsi="Arial" w:cs="Arial"/>
-          <w:sz w:val="24"/>
-          <w:szCs w:val="24"/>
-        </w:rPr>
-        <w:t xml:space="preserve">ar </w:t>
-      </w:r>
-      <w:r>
-        <w:rPr>
-          <w:rFonts w:ascii="Arial" w:hAnsi="Arial" w:cs="Arial"/>
-          <w:sz w:val="24"/>
-          <w:szCs w:val="24"/>
-        </w:rPr>
-        <w:t>repetidamente</w:t>
-      </w:r>
-      <w:r>
-        <w:rPr>
-          <w:rFonts w:ascii="Arial" w:hAnsi="Arial" w:cs="Arial"/>
-          <w:sz w:val="24"/>
-          <w:szCs w:val="24"/>
-        </w:rPr>
-        <w:t xml:space="preserve">, usando lo que ya se definió en la void setup, </w:t>
-      </w:r>
-      <w:r>
-        <w:rPr>
-          <w:rFonts w:ascii="Arial" w:hAnsi="Arial" w:cs="Arial"/>
-          <w:sz w:val="24"/>
-          <w:szCs w:val="24"/>
-        </w:rPr>
-        <w:t xml:space="preserve">permitiendo que el programa responda a entradas, controle </w:t>
-      </w:r>
-      <w:r>
-        <w:rPr>
-          <w:rFonts w:ascii="Arial" w:hAnsi="Arial" w:cs="Arial"/>
-          <w:sz w:val="24"/>
-          <w:szCs w:val="24"/>
-        </w:rPr>
-        <w:t xml:space="preserve">las </w:t>
-      </w:r>
-      <w:r>
-        <w:rPr>
-          <w:rFonts w:ascii="Arial" w:hAnsi="Arial" w:cs="Arial"/>
-          <w:sz w:val="24"/>
-          <w:szCs w:val="24"/>
-        </w:rPr>
-        <w:t xml:space="preserve">salidas </w:t>
-      </w:r>
-      <w:r>
-        <w:rPr>
-          <w:rFonts w:ascii="Arial" w:hAnsi="Arial" w:cs="Arial"/>
-          <w:sz w:val="24"/>
-          <w:szCs w:val="24"/>
-        </w:rPr>
-        <w:t>y</w:t>
-      </w:r>
-      <w:r>
-        <w:rPr>
-          <w:rFonts w:ascii="Arial" w:hAnsi="Arial" w:cs="Arial"/>
-          <w:sz w:val="24"/>
-          <w:szCs w:val="24"/>
-        </w:rPr>
-        <w:t xml:space="preserve"> ejecute.</w:t>
+        <w:t xml:space="preserve">El código que vamos a ejecutar repetidamente, usando lo que ya se definió en la </w:t>
+      </w:r>
+      <w:proofErr w:type="spellStart"/>
+      <w:r>
+        <w:rPr>
+          <w:rFonts w:ascii="Arial" w:hAnsi="Arial" w:cs="Arial"/>
+          <w:sz w:val="24"/>
+          <w:szCs w:val="24"/>
+        </w:rPr>
+        <w:t>void</w:t>
+      </w:r>
+      <w:proofErr w:type="spellEnd"/>
+      <w:r>
+        <w:rPr>
+          <w:rFonts w:ascii="Arial" w:hAnsi="Arial" w:cs="Arial"/>
+          <w:sz w:val="24"/>
+          <w:szCs w:val="24"/>
+        </w:rPr>
+        <w:t xml:space="preserve"> </w:t>
+      </w:r>
+      <w:proofErr w:type="spellStart"/>
+      <w:r>
+        <w:rPr>
+          <w:rFonts w:ascii="Arial" w:hAnsi="Arial" w:cs="Arial"/>
+          <w:sz w:val="24"/>
+          <w:szCs w:val="24"/>
+        </w:rPr>
+        <w:t>setup</w:t>
+      </w:r>
+      <w:proofErr w:type="spellEnd"/>
+      <w:r>
+        <w:rPr>
+          <w:rFonts w:ascii="Arial" w:hAnsi="Arial" w:cs="Arial"/>
+          <w:sz w:val="24"/>
+          <w:szCs w:val="24"/>
+        </w:rPr>
+        <w:t>, permitiendo que el programa responda a entradas, controle las salidas y ejecute.</w:t>
       </w:r>
     </w:p>
     <w:p>
@@ -2431,9 +2925,1278 @@
         </w:rPr>
       </w:pPr>
     </w:p>
+    <w:p>
+      <w:pPr>
+        <w:pStyle w:val="Prrafodelista"/>
+        <w:jc w:val="both"/>
+        <w:rPr>
+          <w:lang w:val="es-MX"/>
+        </w:rPr>
+      </w:pPr>
+    </w:p>
+    <w:p>
+      <w:pPr>
+        <w:pStyle w:val="Prrafodelista"/>
+        <w:jc w:val="both"/>
+        <w:rPr>
+          <w:lang w:val="es-MX"/>
+        </w:rPr>
+      </w:pPr>
+    </w:p>
+    <w:p>
+      <w:pPr>
+        <w:pStyle w:val="Prrafodelista"/>
+        <w:jc w:val="both"/>
+        <w:rPr>
+          <w:lang w:val="es-MX"/>
+        </w:rPr>
+      </w:pPr>
+    </w:p>
+    <w:p>
+      <w:pPr>
+        <w:pStyle w:val="Prrafodelista"/>
+        <w:jc w:val="both"/>
+        <w:rPr>
+          <w:lang w:val="es-MX"/>
+        </w:rPr>
+      </w:pPr>
+    </w:p>
+    <w:p>
+      <w:pPr>
+        <w:pStyle w:val="Prrafodelista"/>
+        <w:jc w:val="both"/>
+        <w:rPr>
+          <w:lang w:val="es-MX"/>
+        </w:rPr>
+      </w:pPr>
+    </w:p>
+    <w:p>
+      <w:pPr>
+        <w:pStyle w:val="Prrafodelista"/>
+        <w:jc w:val="both"/>
+        <w:rPr>
+          <w:lang w:val="es-MX"/>
+        </w:rPr>
+      </w:pPr>
+    </w:p>
+    <w:p>
+      <w:pPr>
+        <w:pStyle w:val="Prrafodelista"/>
+        <w:jc w:val="both"/>
+        <w:rPr>
+          <w:lang w:val="es-MX"/>
+        </w:rPr>
+      </w:pPr>
+    </w:p>
+    <w:p>
+      <w:pPr>
+        <w:pStyle w:val="Prrafodelista"/>
+        <w:jc w:val="both"/>
+        <w:rPr>
+          <w:rFonts w:ascii="Arial" w:hAnsi="Arial" w:cs="Arial"/>
+          <w:sz w:val="24"/>
+          <w:szCs w:val="24"/>
+        </w:rPr>
+      </w:pPr>
+    </w:p>
+    <w:p>
+      <w:pPr>
+        <w:pStyle w:val="Prrafodelista"/>
+        <w:jc w:val="both"/>
+        <w:rPr>
+          <w:rFonts w:ascii="Arial" w:hAnsi="Arial" w:cs="Arial"/>
+          <w:sz w:val="24"/>
+          <w:szCs w:val="24"/>
+        </w:rPr>
+      </w:pPr>
+    </w:p>
+    <w:p>
+      <w:pPr>
+        <w:pStyle w:val="Prrafodelista"/>
+        <w:jc w:val="both"/>
+        <w:rPr>
+          <w:rFonts w:ascii="Arial" w:hAnsi="Arial" w:cs="Arial"/>
+          <w:sz w:val="24"/>
+          <w:szCs w:val="24"/>
+        </w:rPr>
+      </w:pPr>
+    </w:p>
+    <w:p>
+      <w:pPr>
+        <w:pStyle w:val="Prrafodelista"/>
+        <w:jc w:val="both"/>
+        <w:rPr>
+          <w:rFonts w:ascii="Arial" w:hAnsi="Arial" w:cs="Arial"/>
+          <w:sz w:val="24"/>
+          <w:szCs w:val="24"/>
+        </w:rPr>
+      </w:pPr>
+    </w:p>
+    <w:p>
+      <w:pPr>
+        <w:pStyle w:val="Prrafodelista"/>
+        <w:jc w:val="both"/>
+        <w:rPr>
+          <w:rFonts w:ascii="Arial" w:hAnsi="Arial" w:cs="Arial"/>
+          <w:sz w:val="24"/>
+          <w:szCs w:val="24"/>
+        </w:rPr>
+      </w:pPr>
+    </w:p>
+    <w:p>
+      <w:pPr>
+        <w:pStyle w:val="Prrafodelista"/>
+        <w:jc w:val="both"/>
+        <w:rPr>
+          <w:rFonts w:ascii="Arial" w:hAnsi="Arial" w:cs="Arial"/>
+          <w:sz w:val="24"/>
+          <w:szCs w:val="24"/>
+        </w:rPr>
+      </w:pPr>
+    </w:p>
+    <w:p>
+      <w:pPr>
+        <w:pStyle w:val="Prrafodelista"/>
+        <w:jc w:val="both"/>
+        <w:rPr>
+          <w:rFonts w:ascii="Arial" w:hAnsi="Arial" w:cs="Arial"/>
+          <w:sz w:val="24"/>
+          <w:szCs w:val="24"/>
+        </w:rPr>
+      </w:pPr>
+    </w:p>
+    <w:p>
+      <w:pPr>
+        <w:pStyle w:val="Prrafodelista"/>
+        <w:jc w:val="both"/>
+        <w:rPr>
+          <w:rFonts w:ascii="Arial" w:hAnsi="Arial" w:cs="Arial"/>
+          <w:sz w:val="24"/>
+          <w:szCs w:val="24"/>
+        </w:rPr>
+      </w:pPr>
+    </w:p>
+    <w:p>
+      <w:pPr>
+        <w:pStyle w:val="Prrafodelista"/>
+        <w:jc w:val="both"/>
+        <w:rPr>
+          <w:rFonts w:ascii="Arial" w:hAnsi="Arial" w:cs="Arial"/>
+          <w:sz w:val="24"/>
+          <w:szCs w:val="24"/>
+        </w:rPr>
+      </w:pPr>
+    </w:p>
+    <w:p>
+      <w:pPr>
+        <w:pStyle w:val="Prrafodelista"/>
+        <w:jc w:val="both"/>
+        <w:rPr>
+          <w:rFonts w:ascii="Arial" w:hAnsi="Arial" w:cs="Arial"/>
+          <w:sz w:val="24"/>
+          <w:szCs w:val="24"/>
+        </w:rPr>
+      </w:pPr>
+    </w:p>
+    <w:p>
+      <w:pPr>
+        <w:pStyle w:val="Prrafodelista"/>
+        <w:jc w:val="both"/>
+        <w:rPr>
+          <w:rFonts w:ascii="Arial" w:hAnsi="Arial" w:cs="Arial"/>
+          <w:sz w:val="24"/>
+          <w:szCs w:val="24"/>
+        </w:rPr>
+      </w:pPr>
+    </w:p>
+    <w:p>
+      <w:pPr>
+        <w:pStyle w:val="Prrafodelista"/>
+        <w:jc w:val="both"/>
+        <w:rPr>
+          <w:rFonts w:ascii="Arial" w:hAnsi="Arial" w:cs="Arial"/>
+          <w:sz w:val="24"/>
+          <w:szCs w:val="24"/>
+        </w:rPr>
+      </w:pPr>
+    </w:p>
+    <w:p>
+      <w:pPr>
+        <w:pStyle w:val="Prrafodelista"/>
+        <w:jc w:val="both"/>
+        <w:rPr>
+          <w:rFonts w:ascii="Arial" w:hAnsi="Arial" w:cs="Arial"/>
+          <w:sz w:val="24"/>
+          <w:szCs w:val="24"/>
+        </w:rPr>
+      </w:pPr>
+    </w:p>
+    <w:p>
+      <w:pPr>
+        <w:pStyle w:val="Prrafodelista"/>
+        <w:jc w:val="both"/>
+        <w:rPr>
+          <w:rFonts w:ascii="Arial" w:hAnsi="Arial" w:cs="Arial"/>
+          <w:sz w:val="24"/>
+          <w:szCs w:val="24"/>
+        </w:rPr>
+      </w:pPr>
+    </w:p>
+    <w:p>
+      <w:pPr>
+        <w:pStyle w:val="Prrafodelista"/>
+        <w:jc w:val="both"/>
+        <w:rPr>
+          <w:rFonts w:ascii="Arial" w:hAnsi="Arial" w:cs="Arial"/>
+          <w:sz w:val="24"/>
+          <w:szCs w:val="24"/>
+        </w:rPr>
+      </w:pPr>
+    </w:p>
+    <w:p>
+      <w:pPr>
+        <w:pStyle w:val="Prrafodelista"/>
+        <w:jc w:val="both"/>
+        <w:rPr>
+          <w:rFonts w:ascii="Arial" w:hAnsi="Arial" w:cs="Arial"/>
+          <w:sz w:val="24"/>
+          <w:szCs w:val="24"/>
+        </w:rPr>
+      </w:pPr>
+    </w:p>
+    <w:p>
+      <w:pPr>
+        <w:pStyle w:val="Prrafodelista"/>
+        <w:ind w:left="0"/>
+        <w:jc w:val="center"/>
+        <w:rPr>
+          <w:rFonts w:ascii="Arial" w:hAnsi="Arial" w:cs="Arial"/>
+          <w:b/>
+          <w:bCs/>
+          <w:sz w:val="24"/>
+          <w:szCs w:val="24"/>
+        </w:rPr>
+      </w:pPr>
+      <w:r>
+        <w:rPr>
+          <w:rFonts w:ascii="Arial" w:hAnsi="Arial" w:cs="Arial"/>
+          <w:b/>
+          <w:bCs/>
+          <w:sz w:val="24"/>
+          <w:szCs w:val="24"/>
+        </w:rPr>
+        <w:lastRenderedPageBreak/>
+        <w:t>Análisis del problema y consideraciones para la alternativa de solución propuesta.</w:t>
+      </w:r>
+    </w:p>
+    <w:p>
+      <w:pPr>
+        <w:pStyle w:val="Prrafodelista"/>
+        <w:ind w:left="0"/>
+        <w:jc w:val="both"/>
+        <w:rPr>
+          <w:rFonts w:ascii="Arial" w:hAnsi="Arial" w:cs="Arial"/>
+          <w:b/>
+          <w:bCs/>
+          <w:sz w:val="24"/>
+          <w:szCs w:val="24"/>
+        </w:rPr>
+      </w:pPr>
+    </w:p>
+    <w:p>
+      <w:pPr>
+        <w:pStyle w:val="Prrafodelista"/>
+        <w:ind w:left="0"/>
+        <w:jc w:val="both"/>
+        <w:rPr>
+          <w:rFonts w:ascii="Arial" w:hAnsi="Arial" w:cs="Arial"/>
+          <w:sz w:val="24"/>
+          <w:szCs w:val="24"/>
+        </w:rPr>
+      </w:pPr>
+      <w:r>
+        <w:rPr>
+          <w:rFonts w:ascii="Arial" w:hAnsi="Arial" w:cs="Arial"/>
+          <w:sz w:val="24"/>
+          <w:szCs w:val="24"/>
+        </w:rPr>
+        <w:t xml:space="preserve">El desafío I de informática II el objetivo del código era tomar valores que provenían de un generador de señales conectado a una placa Arduino uno, </w:t>
+      </w:r>
+      <w:r>
+        <w:rPr>
+          <w:rFonts w:ascii="Arial" w:hAnsi="Arial" w:cs="Arial"/>
+          <w:sz w:val="24"/>
+          <w:szCs w:val="24"/>
+        </w:rPr>
+        <w:t xml:space="preserve">en la plataforma de </w:t>
+      </w:r>
+      <w:proofErr w:type="spellStart"/>
+      <w:r>
+        <w:rPr>
+          <w:rFonts w:ascii="Arial" w:hAnsi="Arial" w:cs="Arial"/>
+          <w:sz w:val="24"/>
+          <w:szCs w:val="24"/>
+        </w:rPr>
+        <w:t>Tinkercad</w:t>
+      </w:r>
+      <w:proofErr w:type="spellEnd"/>
+      <w:r>
+        <w:rPr>
+          <w:rFonts w:ascii="Arial" w:hAnsi="Arial" w:cs="Arial"/>
+          <w:sz w:val="24"/>
+          <w:szCs w:val="24"/>
+        </w:rPr>
+        <w:t xml:space="preserve"> realizamos el montaje usando dos pulsadores, la placa Arduino, el generador de señales, las resistencias y una pantalla LCD para la salida del código.</w:t>
+      </w:r>
+    </w:p>
+    <w:p>
+      <w:pPr>
+        <w:pStyle w:val="Prrafodelista"/>
+        <w:ind w:left="0"/>
+        <w:jc w:val="both"/>
+        <w:rPr>
+          <w:rFonts w:ascii="Arial" w:hAnsi="Arial" w:cs="Arial"/>
+          <w:sz w:val="24"/>
+          <w:szCs w:val="24"/>
+        </w:rPr>
+      </w:pPr>
+      <w:r>
+        <w:rPr>
+          <w:rFonts w:ascii="Arial" w:hAnsi="Arial" w:cs="Arial"/>
+          <w:sz w:val="24"/>
+          <w:szCs w:val="24"/>
+        </w:rPr>
+        <w:t>En primer momento los integrantes del grupo pensamos en memoria dinámica para almacenar los datos</w:t>
+      </w:r>
+      <w:r>
+        <w:rPr>
+          <w:rFonts w:ascii="Arial" w:hAnsi="Arial" w:cs="Arial"/>
+          <w:sz w:val="24"/>
+          <w:szCs w:val="24"/>
+        </w:rPr>
+        <w:t xml:space="preserve"> y creamos</w:t>
+      </w:r>
+      <w:r>
+        <w:rPr>
+          <w:rFonts w:ascii="Arial" w:hAnsi="Arial" w:cs="Arial"/>
+          <w:sz w:val="24"/>
+          <w:szCs w:val="24"/>
+        </w:rPr>
+        <w:t xml:space="preserve"> el código</w:t>
+      </w:r>
+      <w:r>
+        <w:rPr>
+          <w:rFonts w:ascii="Arial" w:hAnsi="Arial" w:cs="Arial"/>
+          <w:sz w:val="24"/>
+          <w:szCs w:val="24"/>
+        </w:rPr>
+        <w:t xml:space="preserve"> </w:t>
+      </w:r>
+      <w:proofErr w:type="spellStart"/>
+      <w:r>
+        <w:rPr>
+          <w:rFonts w:ascii="Arial" w:hAnsi="Arial" w:cs="Arial"/>
+          <w:b/>
+          <w:bCs/>
+          <w:sz w:val="24"/>
+          <w:szCs w:val="24"/>
+        </w:rPr>
+        <w:t>void</w:t>
+      </w:r>
+      <w:proofErr w:type="spellEnd"/>
+      <w:r>
+        <w:rPr>
+          <w:rFonts w:ascii="Arial" w:hAnsi="Arial" w:cs="Arial"/>
+          <w:b/>
+          <w:bCs/>
+          <w:sz w:val="24"/>
+          <w:szCs w:val="24"/>
+        </w:rPr>
+        <w:t xml:space="preserve"> </w:t>
+      </w:r>
+      <w:proofErr w:type="spellStart"/>
+      <w:r>
+        <w:rPr>
+          <w:rFonts w:ascii="Arial" w:hAnsi="Arial" w:cs="Arial"/>
+          <w:b/>
+          <w:bCs/>
+          <w:sz w:val="24"/>
+          <w:szCs w:val="24"/>
+        </w:rPr>
+        <w:t>loop</w:t>
+      </w:r>
+      <w:proofErr w:type="spellEnd"/>
+      <w:r>
+        <w:rPr>
+          <w:rFonts w:ascii="Arial" w:hAnsi="Arial" w:cs="Arial"/>
+          <w:b/>
+          <w:bCs/>
+          <w:sz w:val="24"/>
+          <w:szCs w:val="24"/>
+        </w:rPr>
+        <w:t>()</w:t>
+      </w:r>
+      <w:r>
+        <w:rPr>
+          <w:rFonts w:ascii="Arial" w:hAnsi="Arial" w:cs="Arial"/>
+          <w:sz w:val="24"/>
+          <w:szCs w:val="24"/>
+        </w:rPr>
+        <w:t xml:space="preserve"> </w:t>
+      </w:r>
+      <w:r>
+        <w:rPr>
+          <w:rFonts w:ascii="Arial" w:hAnsi="Arial" w:cs="Arial"/>
+          <w:sz w:val="24"/>
+          <w:szCs w:val="24"/>
+        </w:rPr>
+        <w:t xml:space="preserve">porque se repite en esta función </w:t>
+      </w:r>
+      <w:r>
+        <w:rPr>
+          <w:rFonts w:ascii="Arial" w:hAnsi="Arial" w:cs="Arial"/>
+          <w:sz w:val="24"/>
+          <w:szCs w:val="24"/>
+        </w:rPr>
+        <w:t>ya que con cada nueva iteración la señal iba a tomar valores distintos y la memoria dinámica me permite hacer eso</w:t>
+      </w:r>
+      <w:r>
+        <w:rPr>
+          <w:rFonts w:ascii="Arial" w:hAnsi="Arial" w:cs="Arial"/>
+          <w:sz w:val="24"/>
+          <w:szCs w:val="24"/>
+        </w:rPr>
+        <w:t>, tuvimos la intención de poner el limite de en 255 como cantidad de valores que almacenaría Arduino, porq</w:t>
+      </w:r>
+      <w:r>
+        <w:rPr>
+          <w:rFonts w:ascii="Arial" w:hAnsi="Arial" w:cs="Arial"/>
+          <w:sz w:val="24"/>
+          <w:szCs w:val="24"/>
+        </w:rPr>
+        <w:t>ue no sabíamos a ciencia cierta cuantos valores necesitaríamos para llegar a tener la frecuencia, periodo y amplitud que nos pedían. Después nos pusimos a pensar como sería para que independientemente de cuanto tiempo este tomando valores, no se vaya a detener el código, pero esto era imposible por temas de memoria ya que</w:t>
+      </w:r>
+      <w:r>
+        <w:rPr>
+          <w:rFonts w:ascii="Arial" w:hAnsi="Arial" w:cs="Arial"/>
+          <w:sz w:val="24"/>
+          <w:szCs w:val="24"/>
+        </w:rPr>
+        <w:t>,</w:t>
+      </w:r>
+      <w:r>
+        <w:rPr>
+          <w:rFonts w:ascii="Arial" w:hAnsi="Arial" w:cs="Arial"/>
+          <w:sz w:val="24"/>
+          <w:szCs w:val="24"/>
+        </w:rPr>
+        <w:t xml:space="preserve"> en un principio solo teníamos considerado nada mas 255, pero ese almacenamiento se llenaría en cuestión de segundos, entonces, lo que pensamos para resolver el tema de la toma de datos por un largo rango de tiempo es un arreglo en memoria dinámica que se va redimensionando hasta una capacidad máxima de 100 valores, después de eso lo que le implementamos fue que una vez que se llenara el arreglo, con los 100 valores, el valor 100+1, iba a ocupar el primer lugar del arreglo, así sucesivamente con </w:t>
+      </w:r>
+      <w:r>
+        <w:rPr>
+          <w:rFonts w:ascii="Arial" w:hAnsi="Arial" w:cs="Arial"/>
+          <w:sz w:val="24"/>
+          <w:szCs w:val="24"/>
+        </w:rPr>
+        <w:t>todos los valores que se fueran ingresando, entonces creamos un puntero que vaya realizando esta operación cíclica, entonces al final, lo que íbamos a terminar analizando para sacar los datos solicitados, era como el ultimo segmento de la onda, los últimos 100 valores que tomara, esos serán los valores, que irán en el arreglo y sobre ellos se hará el análisis. Con un poco de tiempo más, analizando bien y mejorando la lógica de la toma de datos de manera cíclica, pudimos aumenta el arreglo a una capacidad máxima de 400 datos</w:t>
+      </w:r>
+      <w:r>
+        <w:rPr>
+          <w:rFonts w:ascii="Arial" w:hAnsi="Arial" w:cs="Arial"/>
+          <w:sz w:val="24"/>
+          <w:szCs w:val="24"/>
+        </w:rPr>
+        <w:t xml:space="preserve"> en entero lo que equivale a 800 bytes del total del espacio de memoria del Arduino, ya que el Arduino cuenta con 2048 bytes, entonces básicamente estoy dejando 1248 bytes para la demás codificación. </w:t>
+      </w:r>
+    </w:p>
+    <w:p>
+      <w:pPr>
+        <w:pStyle w:val="Prrafodelista"/>
+        <w:jc w:val="both"/>
+        <w:rPr>
+          <w:rFonts w:ascii="Arial" w:hAnsi="Arial" w:cs="Arial"/>
+          <w:sz w:val="24"/>
+          <w:szCs w:val="24"/>
+        </w:rPr>
+      </w:pPr>
+    </w:p>
+    <w:p>
+      <w:pPr>
+        <w:pStyle w:val="Prrafodelista"/>
+        <w:ind w:left="0"/>
+        <w:jc w:val="both"/>
+        <w:rPr>
+          <w:rFonts w:ascii="Arial" w:hAnsi="Arial" w:cs="Arial"/>
+          <w:sz w:val="24"/>
+          <w:szCs w:val="24"/>
+        </w:rPr>
+      </w:pPr>
+      <w:r>
+        <w:rPr>
+          <w:rFonts w:ascii="Arial" w:hAnsi="Arial" w:cs="Arial"/>
+          <w:sz w:val="24"/>
+          <w:szCs w:val="24"/>
+        </w:rPr>
+        <w:t>Después de haber llegado a la conclusión de usar memoria dinámica, pensamos en como íbamos a liberar la memoria para que nuestro código funcione correctamente, debido a eso creamos la</w:t>
+      </w:r>
+      <w:r>
+        <w:rPr>
+          <w:rFonts w:ascii="Arial" w:hAnsi="Arial" w:cs="Arial"/>
+          <w:sz w:val="24"/>
+          <w:szCs w:val="24"/>
+        </w:rPr>
+        <w:t xml:space="preserve"> función </w:t>
+      </w:r>
+      <w:proofErr w:type="spellStart"/>
+      <w:r>
+        <w:rPr>
+          <w:rFonts w:ascii="Arial" w:hAnsi="Arial" w:cs="Arial"/>
+          <w:b/>
+          <w:bCs/>
+          <w:sz w:val="24"/>
+          <w:szCs w:val="24"/>
+        </w:rPr>
+        <w:t>liberarMemoria</w:t>
+      </w:r>
+      <w:proofErr w:type="spellEnd"/>
+      <w:r>
+        <w:rPr>
+          <w:rFonts w:ascii="Arial" w:hAnsi="Arial" w:cs="Arial"/>
+          <w:b/>
+          <w:bCs/>
+          <w:sz w:val="24"/>
+          <w:szCs w:val="24"/>
+        </w:rPr>
+        <w:t>()</w:t>
+      </w:r>
+      <w:r>
+        <w:rPr>
+          <w:rFonts w:ascii="Arial" w:hAnsi="Arial" w:cs="Arial"/>
+          <w:sz w:val="24"/>
+          <w:szCs w:val="24"/>
+        </w:rPr>
+        <w:t xml:space="preserve"> que</w:t>
+      </w:r>
+      <w:r>
+        <w:rPr>
+          <w:rFonts w:ascii="Arial" w:hAnsi="Arial" w:cs="Arial"/>
+          <w:sz w:val="24"/>
+          <w:szCs w:val="24"/>
+        </w:rPr>
+        <w:t xml:space="preserve"> se encarga </w:t>
+      </w:r>
+      <w:r>
+        <w:rPr>
+          <w:rFonts w:ascii="Arial" w:hAnsi="Arial" w:cs="Arial"/>
+          <w:sz w:val="24"/>
+          <w:szCs w:val="24"/>
+        </w:rPr>
+        <w:t xml:space="preserve">como ya anteriormente mencionado, </w:t>
+      </w:r>
+      <w:r>
+        <w:rPr>
+          <w:rFonts w:ascii="Arial" w:hAnsi="Arial" w:cs="Arial"/>
+          <w:sz w:val="24"/>
+          <w:szCs w:val="24"/>
+        </w:rPr>
+        <w:t xml:space="preserve">de liberar la memoria que ya no necesitamos en el programa. Primero, </w:t>
+      </w:r>
+      <w:r>
+        <w:rPr>
+          <w:rFonts w:ascii="Arial" w:hAnsi="Arial" w:cs="Arial"/>
+          <w:sz w:val="24"/>
+          <w:szCs w:val="24"/>
+        </w:rPr>
+        <w:t xml:space="preserve">la función </w:t>
+      </w:r>
+      <w:r>
+        <w:rPr>
+          <w:rFonts w:ascii="Arial" w:hAnsi="Arial" w:cs="Arial"/>
+          <w:sz w:val="24"/>
+          <w:szCs w:val="24"/>
+        </w:rPr>
+        <w:t>revisa si hay algún espacio de memoria ocupado, y si lo hay, lo libera para que no se desperdicie</w:t>
+      </w:r>
+      <w:r>
+        <w:rPr>
+          <w:rFonts w:ascii="Arial" w:hAnsi="Arial" w:cs="Arial"/>
+          <w:sz w:val="24"/>
+          <w:szCs w:val="24"/>
+        </w:rPr>
+        <w:t xml:space="preserve"> por eso, ella se actualiza cada que ejecutamos el código</w:t>
+      </w:r>
+      <w:r>
+        <w:rPr>
+          <w:rFonts w:ascii="Arial" w:hAnsi="Arial" w:cs="Arial"/>
+          <w:sz w:val="24"/>
+          <w:szCs w:val="24"/>
+        </w:rPr>
+        <w:t>. Después, se asegura de "borrar", esto se hace asignando</w:t>
+      </w:r>
+      <w:r>
+        <w:rPr>
+          <w:rFonts w:ascii="Arial" w:hAnsi="Arial" w:cs="Arial"/>
+          <w:b/>
+          <w:bCs/>
+          <w:sz w:val="24"/>
+          <w:szCs w:val="24"/>
+        </w:rPr>
+        <w:t xml:space="preserve"> </w:t>
+      </w:r>
+      <w:proofErr w:type="spellStart"/>
+      <w:r>
+        <w:rPr>
+          <w:rFonts w:ascii="Arial" w:hAnsi="Arial" w:cs="Arial"/>
+          <w:b/>
+          <w:bCs/>
+          <w:sz w:val="24"/>
+          <w:szCs w:val="24"/>
+        </w:rPr>
+        <w:t>nullptr</w:t>
+      </w:r>
+      <w:proofErr w:type="spellEnd"/>
+      <w:r>
+        <w:rPr>
+          <w:rFonts w:ascii="Arial" w:hAnsi="Arial" w:cs="Arial"/>
+          <w:sz w:val="24"/>
+          <w:szCs w:val="24"/>
+        </w:rPr>
+        <w:t xml:space="preserve"> a la variable valores. Esto evita que el programa intente usar ese espacio de memoria que ya se liberó, lo que podría causar errores, dejando el espacio completamente libre y evitando problemas si intentamos usarla más tarde. Esto es importante porque, en el Arduino, la memoria es muy limitada, y si no la liberamos, podríamos quedarnos sin espacio para seguir trabajando.</w:t>
+      </w:r>
+    </w:p>
+    <w:p>
+      <w:pPr>
+        <w:pStyle w:val="Prrafodelista"/>
+        <w:ind w:left="0"/>
+        <w:jc w:val="both"/>
+        <w:rPr>
+          <w:rFonts w:ascii="Arial" w:hAnsi="Arial" w:cs="Arial"/>
+          <w:sz w:val="24"/>
+          <w:szCs w:val="24"/>
+        </w:rPr>
+      </w:pPr>
+    </w:p>
+    <w:p>
+      <w:pPr>
+        <w:pStyle w:val="Prrafodelista"/>
+        <w:ind w:left="0"/>
+        <w:jc w:val="both"/>
+        <w:rPr>
+          <w:rFonts w:ascii="Arial" w:hAnsi="Arial" w:cs="Arial"/>
+          <w:sz w:val="24"/>
+          <w:szCs w:val="24"/>
+        </w:rPr>
+      </w:pPr>
+      <w:r>
+        <w:rPr>
+          <w:rFonts w:ascii="Arial" w:hAnsi="Arial" w:cs="Arial"/>
+          <w:sz w:val="24"/>
+          <w:szCs w:val="24"/>
+        </w:rPr>
+        <w:lastRenderedPageBreak/>
+        <w:t xml:space="preserve">Después pensamos en como sacar los datos de la señal que nos piden y creamos esta función: </w:t>
+      </w:r>
+      <w:proofErr w:type="spellStart"/>
+      <w:r>
+        <w:rPr>
+          <w:rFonts w:ascii="Arial" w:hAnsi="Arial" w:cs="Arial"/>
+          <w:b/>
+          <w:bCs/>
+          <w:sz w:val="24"/>
+          <w:szCs w:val="24"/>
+        </w:rPr>
+        <w:t>void</w:t>
+      </w:r>
+      <w:proofErr w:type="spellEnd"/>
+      <w:r>
+        <w:rPr>
+          <w:rFonts w:ascii="Arial" w:hAnsi="Arial" w:cs="Arial"/>
+          <w:b/>
+          <w:bCs/>
+          <w:sz w:val="24"/>
+          <w:szCs w:val="24"/>
+        </w:rPr>
+        <w:t xml:space="preserve"> </w:t>
+      </w:r>
+      <w:proofErr w:type="spellStart"/>
+      <w:r>
+        <w:rPr>
+          <w:rFonts w:ascii="Arial" w:hAnsi="Arial" w:cs="Arial"/>
+          <w:b/>
+          <w:bCs/>
+          <w:sz w:val="24"/>
+          <w:szCs w:val="24"/>
+        </w:rPr>
+        <w:t>calcularParametros</w:t>
+      </w:r>
+      <w:proofErr w:type="spellEnd"/>
+      <w:r>
+        <w:rPr>
+          <w:rFonts w:ascii="Arial" w:hAnsi="Arial" w:cs="Arial"/>
+          <w:b/>
+          <w:bCs/>
+          <w:sz w:val="24"/>
+          <w:szCs w:val="24"/>
+        </w:rPr>
+        <w:t>(</w:t>
+      </w:r>
+      <w:proofErr w:type="spellStart"/>
+      <w:r>
+        <w:rPr>
+          <w:rFonts w:ascii="Arial" w:hAnsi="Arial" w:cs="Arial"/>
+          <w:b/>
+          <w:bCs/>
+          <w:sz w:val="24"/>
+          <w:szCs w:val="24"/>
+        </w:rPr>
+        <w:t>int</w:t>
+      </w:r>
+      <w:proofErr w:type="spellEnd"/>
+      <w:r>
+        <w:rPr>
+          <w:rFonts w:ascii="Arial" w:hAnsi="Arial" w:cs="Arial"/>
+          <w:b/>
+          <w:bCs/>
+          <w:sz w:val="24"/>
+          <w:szCs w:val="24"/>
+        </w:rPr>
+        <w:t xml:space="preserve"> *valores, </w:t>
+      </w:r>
+      <w:proofErr w:type="spellStart"/>
+      <w:r>
+        <w:rPr>
+          <w:rFonts w:ascii="Arial" w:hAnsi="Arial" w:cs="Arial"/>
+          <w:b/>
+          <w:bCs/>
+          <w:sz w:val="24"/>
+          <w:szCs w:val="24"/>
+        </w:rPr>
+        <w:t>int</w:t>
+      </w:r>
+      <w:proofErr w:type="spellEnd"/>
+      <w:r>
+        <w:rPr>
+          <w:rFonts w:ascii="Arial" w:hAnsi="Arial" w:cs="Arial"/>
+          <w:b/>
+          <w:bCs/>
+          <w:sz w:val="24"/>
+          <w:szCs w:val="24"/>
+        </w:rPr>
+        <w:t xml:space="preserve"> </w:t>
+      </w:r>
+      <w:proofErr w:type="spellStart"/>
+      <w:r>
+        <w:rPr>
+          <w:rFonts w:ascii="Arial" w:hAnsi="Arial" w:cs="Arial"/>
+          <w:b/>
+          <w:bCs/>
+          <w:sz w:val="24"/>
+          <w:szCs w:val="24"/>
+        </w:rPr>
+        <w:t>tamano</w:t>
+      </w:r>
+      <w:proofErr w:type="spellEnd"/>
+      <w:r>
+        <w:rPr>
+          <w:rFonts w:ascii="Arial" w:hAnsi="Arial" w:cs="Arial"/>
+          <w:b/>
+          <w:bCs/>
+          <w:sz w:val="24"/>
+          <w:szCs w:val="24"/>
+        </w:rPr>
+        <w:t xml:space="preserve">, </w:t>
+      </w:r>
+      <w:proofErr w:type="spellStart"/>
+      <w:r>
+        <w:rPr>
+          <w:rFonts w:ascii="Arial" w:hAnsi="Arial" w:cs="Arial"/>
+          <w:b/>
+          <w:bCs/>
+          <w:sz w:val="24"/>
+          <w:szCs w:val="24"/>
+        </w:rPr>
+        <w:t>float</w:t>
+      </w:r>
+      <w:proofErr w:type="spellEnd"/>
+      <w:r>
+        <w:rPr>
+          <w:rFonts w:ascii="Arial" w:hAnsi="Arial" w:cs="Arial"/>
+          <w:b/>
+          <w:bCs/>
+          <w:sz w:val="24"/>
+          <w:szCs w:val="24"/>
+        </w:rPr>
+        <w:t xml:space="preserve"> &amp;frecuencia, </w:t>
+      </w:r>
+      <w:proofErr w:type="spellStart"/>
+      <w:r>
+        <w:rPr>
+          <w:rFonts w:ascii="Arial" w:hAnsi="Arial" w:cs="Arial"/>
+          <w:b/>
+          <w:bCs/>
+          <w:sz w:val="24"/>
+          <w:szCs w:val="24"/>
+        </w:rPr>
+        <w:t>float</w:t>
+      </w:r>
+      <w:proofErr w:type="spellEnd"/>
+      <w:r>
+        <w:rPr>
+          <w:rFonts w:ascii="Arial" w:hAnsi="Arial" w:cs="Arial"/>
+          <w:b/>
+          <w:bCs/>
+          <w:sz w:val="24"/>
+          <w:szCs w:val="24"/>
+        </w:rPr>
+        <w:t xml:space="preserve"> &amp;periodo, </w:t>
+      </w:r>
+      <w:proofErr w:type="spellStart"/>
+      <w:r>
+        <w:rPr>
+          <w:rFonts w:ascii="Arial" w:hAnsi="Arial" w:cs="Arial"/>
+          <w:b/>
+          <w:bCs/>
+          <w:sz w:val="24"/>
+          <w:szCs w:val="24"/>
+        </w:rPr>
+        <w:t>float</w:t>
+      </w:r>
+      <w:proofErr w:type="spellEnd"/>
+      <w:r>
+        <w:rPr>
+          <w:rFonts w:ascii="Arial" w:hAnsi="Arial" w:cs="Arial"/>
+          <w:b/>
+          <w:bCs/>
+          <w:sz w:val="24"/>
+          <w:szCs w:val="24"/>
+        </w:rPr>
+        <w:t xml:space="preserve"> &amp;amplitud)</w:t>
+      </w:r>
+      <w:r>
+        <w:rPr>
+          <w:rFonts w:ascii="Arial" w:hAnsi="Arial" w:cs="Arial"/>
+          <w:sz w:val="24"/>
+          <w:szCs w:val="24"/>
+        </w:rPr>
+        <w:t xml:space="preserve"> </w:t>
+      </w:r>
+      <w:r>
+        <w:rPr>
+          <w:rFonts w:ascii="Arial" w:hAnsi="Arial" w:cs="Arial"/>
+          <w:sz w:val="24"/>
+          <w:szCs w:val="24"/>
+        </w:rPr>
+        <w:t xml:space="preserve">que básicamente lo que hace es recorrer el arreglo dinámico que tenemos donde almacenamos </w:t>
+      </w:r>
+      <w:r>
+        <w:rPr>
+          <w:rFonts w:ascii="Arial" w:hAnsi="Arial" w:cs="Arial"/>
+          <w:sz w:val="24"/>
+          <w:szCs w:val="24"/>
+        </w:rPr>
+        <w:t xml:space="preserve">los valores de </w:t>
+      </w:r>
+      <w:r>
+        <w:rPr>
+          <w:rFonts w:ascii="Arial" w:hAnsi="Arial" w:cs="Arial"/>
+          <w:sz w:val="24"/>
+          <w:szCs w:val="24"/>
+        </w:rPr>
+        <w:t>l</w:t>
+      </w:r>
+      <w:r>
+        <w:rPr>
+          <w:rFonts w:ascii="Arial" w:hAnsi="Arial" w:cs="Arial"/>
+          <w:sz w:val="24"/>
+          <w:szCs w:val="24"/>
+        </w:rPr>
+        <w:t>a señal</w:t>
+      </w:r>
+      <w:r>
+        <w:rPr>
+          <w:rFonts w:ascii="Arial" w:hAnsi="Arial" w:cs="Arial"/>
+          <w:sz w:val="24"/>
+          <w:szCs w:val="24"/>
+        </w:rPr>
+        <w:t xml:space="preserve"> capturada</w:t>
+      </w:r>
+      <w:r>
+        <w:rPr>
+          <w:rFonts w:ascii="Arial" w:hAnsi="Arial" w:cs="Arial"/>
+          <w:sz w:val="24"/>
+          <w:szCs w:val="24"/>
+        </w:rPr>
+        <w:t xml:space="preserve"> para encontrar el valor más alto y el más bajo. Estos valores son importantes porque nos dicen qué tan grande es la variación en la señal, lo que llamamos </w:t>
+      </w:r>
+      <w:r>
+        <w:rPr>
+          <w:rFonts w:ascii="Arial" w:hAnsi="Arial" w:cs="Arial"/>
+          <w:b/>
+          <w:bCs/>
+          <w:sz w:val="24"/>
+          <w:szCs w:val="24"/>
+        </w:rPr>
+        <w:t>amplitud</w:t>
+      </w:r>
+      <w:r>
+        <w:rPr>
+          <w:rFonts w:ascii="Arial" w:hAnsi="Arial" w:cs="Arial"/>
+          <w:sz w:val="24"/>
+          <w:szCs w:val="24"/>
+        </w:rPr>
+        <w:t xml:space="preserve">. Además, la función está lista para detectar ciertos puntos importantes donde la señal cambia de dirección (como si estuviera subiendo y de repente comienza a bajar), para calcular cuánto tiempo pasa entre esos cambios, lo que nos permite medir el </w:t>
+      </w:r>
+      <w:r>
+        <w:rPr>
+          <w:rFonts w:ascii="Arial" w:hAnsi="Arial" w:cs="Arial"/>
+          <w:b/>
+          <w:bCs/>
+          <w:sz w:val="24"/>
+          <w:szCs w:val="24"/>
+        </w:rPr>
+        <w:t>periodo</w:t>
+      </w:r>
+      <w:r>
+        <w:rPr>
+          <w:rFonts w:ascii="Arial" w:hAnsi="Arial" w:cs="Arial"/>
+          <w:sz w:val="24"/>
+          <w:szCs w:val="24"/>
+        </w:rPr>
+        <w:t xml:space="preserve"> y la </w:t>
+      </w:r>
+      <w:r>
+        <w:rPr>
+          <w:rFonts w:ascii="Arial" w:hAnsi="Arial" w:cs="Arial"/>
+          <w:b/>
+          <w:bCs/>
+          <w:sz w:val="24"/>
+          <w:szCs w:val="24"/>
+        </w:rPr>
+        <w:t>frecuencia</w:t>
+      </w:r>
+      <w:r>
+        <w:rPr>
+          <w:rFonts w:ascii="Arial" w:hAnsi="Arial" w:cs="Arial"/>
+          <w:sz w:val="24"/>
+          <w:szCs w:val="24"/>
+        </w:rPr>
+        <w:t xml:space="preserve"> de la señal, que nos dice qué tan rápido está ocurriendo ese ciclo de subidas y bajadas.</w:t>
+      </w:r>
+    </w:p>
+    <w:p>
+      <w:pPr>
+        <w:pStyle w:val="Prrafodelista"/>
+        <w:ind w:left="0"/>
+        <w:jc w:val="both"/>
+        <w:rPr>
+          <w:rFonts w:ascii="Arial" w:hAnsi="Arial" w:cs="Arial"/>
+          <w:sz w:val="24"/>
+          <w:szCs w:val="24"/>
+        </w:rPr>
+      </w:pPr>
+    </w:p>
+    <w:p>
+      <w:pPr>
+        <w:pStyle w:val="Prrafodelista"/>
+        <w:ind w:left="0"/>
+        <w:jc w:val="both"/>
+        <w:rPr>
+          <w:rFonts w:ascii="Arial" w:hAnsi="Arial" w:cs="Arial"/>
+          <w:sz w:val="24"/>
+          <w:szCs w:val="24"/>
+        </w:rPr>
+      </w:pPr>
+      <w:r>
+        <w:rPr>
+          <w:rFonts w:ascii="Arial" w:hAnsi="Arial" w:cs="Arial"/>
+          <w:sz w:val="24"/>
+          <w:szCs w:val="24"/>
+        </w:rPr>
+        <w:t xml:space="preserve">Usamos la función </w:t>
+      </w:r>
+      <w:proofErr w:type="spellStart"/>
+      <w:r>
+        <w:rPr>
+          <w:rFonts w:ascii="Arial" w:hAnsi="Arial" w:cs="Arial"/>
+          <w:b/>
+          <w:bCs/>
+          <w:sz w:val="24"/>
+          <w:szCs w:val="24"/>
+        </w:rPr>
+        <w:t>String</w:t>
+      </w:r>
+      <w:proofErr w:type="spellEnd"/>
+      <w:r>
+        <w:rPr>
+          <w:rFonts w:ascii="Arial" w:hAnsi="Arial" w:cs="Arial"/>
+          <w:b/>
+          <w:bCs/>
+          <w:sz w:val="24"/>
+          <w:szCs w:val="24"/>
+        </w:rPr>
+        <w:t xml:space="preserve"> </w:t>
+      </w:r>
+      <w:proofErr w:type="spellStart"/>
+      <w:r>
+        <w:rPr>
+          <w:rFonts w:ascii="Arial" w:hAnsi="Arial" w:cs="Arial"/>
+          <w:b/>
+          <w:bCs/>
+          <w:sz w:val="24"/>
+          <w:szCs w:val="24"/>
+        </w:rPr>
+        <w:t>detectarTipoDeOnda</w:t>
+      </w:r>
+      <w:proofErr w:type="spellEnd"/>
+      <w:r>
+        <w:rPr>
+          <w:rFonts w:ascii="Arial" w:hAnsi="Arial" w:cs="Arial"/>
+          <w:b/>
+          <w:bCs/>
+          <w:sz w:val="24"/>
+          <w:szCs w:val="24"/>
+        </w:rPr>
+        <w:t>(</w:t>
+      </w:r>
+      <w:proofErr w:type="spellStart"/>
+      <w:r>
+        <w:rPr>
+          <w:rFonts w:ascii="Arial" w:hAnsi="Arial" w:cs="Arial"/>
+          <w:b/>
+          <w:bCs/>
+          <w:sz w:val="24"/>
+          <w:szCs w:val="24"/>
+        </w:rPr>
+        <w:t>int</w:t>
+      </w:r>
+      <w:proofErr w:type="spellEnd"/>
+      <w:r>
+        <w:rPr>
+          <w:rFonts w:ascii="Arial" w:hAnsi="Arial" w:cs="Arial"/>
+          <w:b/>
+          <w:bCs/>
+          <w:sz w:val="24"/>
+          <w:szCs w:val="24"/>
+        </w:rPr>
+        <w:t xml:space="preserve"> *valores, </w:t>
+      </w:r>
+      <w:proofErr w:type="spellStart"/>
+      <w:r>
+        <w:rPr>
+          <w:rFonts w:ascii="Arial" w:hAnsi="Arial" w:cs="Arial"/>
+          <w:b/>
+          <w:bCs/>
+          <w:sz w:val="24"/>
+          <w:szCs w:val="24"/>
+        </w:rPr>
+        <w:t>int</w:t>
+      </w:r>
+      <w:proofErr w:type="spellEnd"/>
+      <w:r>
+        <w:rPr>
+          <w:rFonts w:ascii="Arial" w:hAnsi="Arial" w:cs="Arial"/>
+          <w:b/>
+          <w:bCs/>
+          <w:sz w:val="24"/>
+          <w:szCs w:val="24"/>
+        </w:rPr>
+        <w:t xml:space="preserve"> </w:t>
+      </w:r>
+      <w:proofErr w:type="spellStart"/>
+      <w:r>
+        <w:rPr>
+          <w:rFonts w:ascii="Arial" w:hAnsi="Arial" w:cs="Arial"/>
+          <w:b/>
+          <w:bCs/>
+          <w:sz w:val="24"/>
+          <w:szCs w:val="24"/>
+        </w:rPr>
+        <w:t>tamano</w:t>
+      </w:r>
+      <w:proofErr w:type="spellEnd"/>
+      <w:r>
+        <w:rPr>
+          <w:rFonts w:ascii="Arial" w:hAnsi="Arial" w:cs="Arial"/>
+          <w:b/>
+          <w:bCs/>
+          <w:sz w:val="24"/>
+          <w:szCs w:val="24"/>
+        </w:rPr>
+        <w:t>)</w:t>
+      </w:r>
+      <w:r>
+        <w:rPr>
+          <w:rFonts w:ascii="Arial" w:hAnsi="Arial" w:cs="Arial"/>
+          <w:b/>
+          <w:bCs/>
+          <w:sz w:val="24"/>
+          <w:szCs w:val="24"/>
+        </w:rPr>
+        <w:t xml:space="preserve"> </w:t>
+      </w:r>
+      <w:r>
+        <w:rPr>
+          <w:rFonts w:ascii="Arial" w:hAnsi="Arial" w:cs="Arial"/>
+          <w:sz w:val="24"/>
+          <w:szCs w:val="24"/>
+        </w:rPr>
+        <w:t>para identificar la onda, usamos esta lógica para cada una:</w:t>
+      </w:r>
+    </w:p>
+    <w:p>
+      <w:pPr>
+        <w:jc w:val="both"/>
+        <w:rPr>
+          <w:rFonts w:ascii="Arial" w:hAnsi="Arial" w:cs="Arial"/>
+          <w:sz w:val="24"/>
+          <w:szCs w:val="24"/>
+        </w:rPr>
+      </w:pPr>
+      <w:r>
+        <w:rPr>
+          <w:rFonts w:ascii="Arial" w:hAnsi="Arial" w:cs="Arial"/>
+          <w:b/>
+          <w:bCs/>
+          <w:sz w:val="24"/>
+          <w:szCs w:val="24"/>
+        </w:rPr>
+        <w:t>Onda indefinida</w:t>
+      </w:r>
+      <w:r>
+        <w:rPr>
+          <w:rFonts w:ascii="Arial" w:hAnsi="Arial" w:cs="Arial"/>
+          <w:sz w:val="24"/>
+          <w:szCs w:val="24"/>
+        </w:rPr>
+        <w:t xml:space="preserve">: Si el número de picos es más del doble de los valles o viceversa, o si hay una diferencia entre el número de picos y valles, se considera </w:t>
+      </w:r>
+      <w:r>
+        <w:rPr>
+          <w:rFonts w:ascii="Arial" w:hAnsi="Arial" w:cs="Arial"/>
+          <w:b/>
+          <w:bCs/>
+          <w:sz w:val="24"/>
+          <w:szCs w:val="24"/>
+        </w:rPr>
+        <w:t>una onda</w:t>
+      </w:r>
+      <w:r>
+        <w:rPr>
+          <w:rFonts w:ascii="Arial" w:hAnsi="Arial" w:cs="Arial"/>
+          <w:sz w:val="24"/>
+          <w:szCs w:val="24"/>
+        </w:rPr>
+        <w:t xml:space="preserve"> </w:t>
+      </w:r>
+      <w:r>
+        <w:rPr>
+          <w:rFonts w:ascii="Arial" w:hAnsi="Arial" w:cs="Arial"/>
+          <w:b/>
+          <w:bCs/>
+          <w:sz w:val="24"/>
+          <w:szCs w:val="24"/>
+        </w:rPr>
+        <w:t>indefinida</w:t>
+      </w:r>
+      <w:r>
+        <w:rPr>
+          <w:rFonts w:ascii="Arial" w:hAnsi="Arial" w:cs="Arial"/>
+          <w:sz w:val="24"/>
+          <w:szCs w:val="24"/>
+        </w:rPr>
+        <w:t>.</w:t>
+      </w:r>
+    </w:p>
+    <w:p>
+      <w:pPr>
+        <w:jc w:val="both"/>
+        <w:rPr>
+          <w:rFonts w:ascii="Arial" w:hAnsi="Arial" w:cs="Arial"/>
+          <w:sz w:val="24"/>
+          <w:szCs w:val="24"/>
+        </w:rPr>
+      </w:pPr>
+      <w:r>
+        <w:rPr>
+          <w:rFonts w:ascii="Arial" w:hAnsi="Arial" w:cs="Arial"/>
+          <w:b/>
+          <w:bCs/>
+          <w:sz w:val="24"/>
+          <w:szCs w:val="24"/>
+        </w:rPr>
+        <w:t>Onda cuadrada</w:t>
+      </w:r>
+      <w:r>
+        <w:rPr>
+          <w:rFonts w:ascii="Arial" w:hAnsi="Arial" w:cs="Arial"/>
+          <w:sz w:val="24"/>
+          <w:szCs w:val="24"/>
+        </w:rPr>
+        <w:t xml:space="preserve">: Si el </w:t>
+      </w:r>
+      <w:r>
+        <w:rPr>
+          <w:rFonts w:ascii="Arial" w:hAnsi="Arial" w:cs="Arial"/>
+          <w:sz w:val="24"/>
+          <w:szCs w:val="24"/>
+        </w:rPr>
+        <w:t xml:space="preserve">puntero que recorre el arreglo encuentra dos valores contiguos o más, de manera positiva, será el pico y de manera negativa, será el valle, si hay valores consecutivos y en el recorrido del arreglo cambia de un numero a otro y mantiene la contigüidad, entonces será una </w:t>
+      </w:r>
+      <w:r>
+        <w:rPr>
+          <w:rFonts w:ascii="Arial" w:hAnsi="Arial" w:cs="Arial"/>
+          <w:b/>
+          <w:bCs/>
+          <w:sz w:val="24"/>
+          <w:szCs w:val="24"/>
+        </w:rPr>
+        <w:t>onda cuadrada.</w:t>
+      </w:r>
+      <w:r>
+        <w:rPr>
+          <w:rFonts w:ascii="Arial" w:hAnsi="Arial" w:cs="Arial"/>
+          <w:sz w:val="24"/>
+          <w:szCs w:val="24"/>
+        </w:rPr>
+        <w:t xml:space="preserve">  </w:t>
+      </w:r>
+    </w:p>
+    <w:p>
+      <w:pPr>
+        <w:pStyle w:val="Prrafodelista"/>
+        <w:ind w:left="0"/>
+        <w:jc w:val="both"/>
+        <w:rPr>
+          <w:rFonts w:ascii="Arial" w:hAnsi="Arial" w:cs="Arial"/>
+          <w:sz w:val="24"/>
+          <w:szCs w:val="24"/>
+        </w:rPr>
+      </w:pPr>
+    </w:p>
+    <w:p>
+      <w:pPr>
+        <w:jc w:val="both"/>
+        <w:rPr>
+          <w:rFonts w:ascii="Arial" w:hAnsi="Arial" w:cs="Arial"/>
+          <w:sz w:val="24"/>
+          <w:szCs w:val="24"/>
+        </w:rPr>
+      </w:pPr>
+    </w:p>
+    <w:p>
+      <w:pPr>
+        <w:pStyle w:val="Prrafodelista"/>
+        <w:jc w:val="both"/>
+        <w:rPr>
+          <w:b/>
+          <w:bCs/>
+          <w:lang w:val="es-MX"/>
+        </w:rPr>
+      </w:pPr>
+    </w:p>
     <w:sectPr>
       <w:pgSz w:w="12240" w:h="15840"/>
-      <w:pgMar w:top="1417" w:right="1701" w:bottom="1417" w:left="1701" w:header="708" w:footer="708" w:gutter="0"/>
+      <w:pgMar w:top="1418" w:right="1418" w:bottom="1418" w:left="1418" w:header="709" w:footer="709" w:gutter="0"/>
       <w:cols w:space="708"/>
       <w:docGrid w:linePitch="360"/>
     </w:sectPr>
@@ -2847,6 +4610,155 @@
       </w:rPr>
     </w:lvl>
   </w:abstractNum>
+  <w:abstractNum w:abstractNumId="4" w15:restartNumberingAfterBreak="0">
+    <w:nsid w:val="6F83329B"/>
+    <w:multiLevelType w:val="multilevel"/>
+    <w:tmpl w:val="4E86DECC"/>
+    <w:lvl w:ilvl="0">
+      <w:start w:val="1"/>
+      <w:numFmt w:val="bullet"/>
+      <w:lvlText w:val=""/>
+      <w:lvlJc w:val="left"/>
+      <w:pPr>
+        <w:tabs>
+          <w:tab w:val="num" w:pos="720"/>
+        </w:tabs>
+        <w:ind w:left="720" w:hanging="360"/>
+      </w:pPr>
+      <w:rPr>
+        <w:rFonts w:ascii="Symbol" w:hAnsi="Symbol" w:hint="default"/>
+        <w:sz w:val="20"/>
+      </w:rPr>
+    </w:lvl>
+    <w:lvl w:ilvl="1" w:tentative="1">
+      <w:start w:val="1"/>
+      <w:numFmt w:val="bullet"/>
+      <w:lvlText w:val="o"/>
+      <w:lvlJc w:val="left"/>
+      <w:pPr>
+        <w:tabs>
+          <w:tab w:val="num" w:pos="1440"/>
+        </w:tabs>
+        <w:ind w:left="1440" w:hanging="360"/>
+      </w:pPr>
+      <w:rPr>
+        <w:rFonts w:ascii="Courier New" w:hAnsi="Courier New" w:hint="default"/>
+        <w:sz w:val="20"/>
+      </w:rPr>
+    </w:lvl>
+    <w:lvl w:ilvl="2" w:tentative="1">
+      <w:start w:val="1"/>
+      <w:numFmt w:val="bullet"/>
+      <w:lvlText w:val=""/>
+      <w:lvlJc w:val="left"/>
+      <w:pPr>
+        <w:tabs>
+          <w:tab w:val="num" w:pos="2160"/>
+        </w:tabs>
+        <w:ind w:left="2160" w:hanging="360"/>
+      </w:pPr>
+      <w:rPr>
+        <w:rFonts w:ascii="Wingdings" w:hAnsi="Wingdings" w:hint="default"/>
+        <w:sz w:val="20"/>
+      </w:rPr>
+    </w:lvl>
+    <w:lvl w:ilvl="3" w:tentative="1">
+      <w:start w:val="1"/>
+      <w:numFmt w:val="bullet"/>
+      <w:lvlText w:val=""/>
+      <w:lvlJc w:val="left"/>
+      <w:pPr>
+        <w:tabs>
+          <w:tab w:val="num" w:pos="2880"/>
+        </w:tabs>
+        <w:ind w:left="2880" w:hanging="360"/>
+      </w:pPr>
+      <w:rPr>
+        <w:rFonts w:ascii="Wingdings" w:hAnsi="Wingdings" w:hint="default"/>
+        <w:sz w:val="20"/>
+      </w:rPr>
+    </w:lvl>
+    <w:lvl w:ilvl="4" w:tentative="1">
+      <w:start w:val="1"/>
+      <w:numFmt w:val="bullet"/>
+      <w:lvlText w:val=""/>
+      <w:lvlJc w:val="left"/>
+      <w:pPr>
+        <w:tabs>
+          <w:tab w:val="num" w:pos="3600"/>
+        </w:tabs>
+        <w:ind w:left="3600" w:hanging="360"/>
+      </w:pPr>
+      <w:rPr>
+        <w:rFonts w:ascii="Wingdings" w:hAnsi="Wingdings" w:hint="default"/>
+        <w:sz w:val="20"/>
+      </w:rPr>
+    </w:lvl>
+    <w:lvl w:ilvl="5" w:tentative="1">
+      <w:start w:val="1"/>
+      <w:numFmt w:val="bullet"/>
+      <w:lvlText w:val=""/>
+      <w:lvlJc w:val="left"/>
+      <w:pPr>
+        <w:tabs>
+          <w:tab w:val="num" w:pos="4320"/>
+        </w:tabs>
+        <w:ind w:left="4320" w:hanging="360"/>
+      </w:pPr>
+      <w:rPr>
+        <w:rFonts w:ascii="Wingdings" w:hAnsi="Wingdings" w:hint="default"/>
+        <w:sz w:val="20"/>
+      </w:rPr>
+    </w:lvl>
+    <w:lvl w:ilvl="6" w:tentative="1">
+      <w:start w:val="1"/>
+      <w:numFmt w:val="bullet"/>
+      <w:lvlText w:val=""/>
+      <w:lvlJc w:val="left"/>
+      <w:pPr>
+        <w:tabs>
+          <w:tab w:val="num" w:pos="5040"/>
+        </w:tabs>
+        <w:ind w:left="5040" w:hanging="360"/>
+      </w:pPr>
+      <w:rPr>
+        <w:rFonts w:ascii="Wingdings" w:hAnsi="Wingdings" w:hint="default"/>
+        <w:sz w:val="20"/>
+      </w:rPr>
+    </w:lvl>
+    <w:lvl w:ilvl="7" w:tentative="1">
+      <w:start w:val="1"/>
+      <w:numFmt w:val="bullet"/>
+      <w:lvlText w:val=""/>
+      <w:lvlJc w:val="left"/>
+      <w:pPr>
+        <w:tabs>
+          <w:tab w:val="num" w:pos="5760"/>
+        </w:tabs>
+        <w:ind w:left="5760" w:hanging="360"/>
+      </w:pPr>
+      <w:rPr>
+        <w:rFonts w:ascii="Wingdings" w:hAnsi="Wingdings" w:hint="default"/>
+        <w:sz w:val="20"/>
+      </w:rPr>
+    </w:lvl>
+    <w:lvl w:ilvl="8" w:tentative="1">
+      <w:start w:val="1"/>
+      <w:numFmt w:val="bullet"/>
+      <w:lvlText w:val=""/>
+      <w:lvlJc w:val="left"/>
+      <w:pPr>
+        <w:tabs>
+          <w:tab w:val="num" w:pos="6480"/>
+        </w:tabs>
+        <w:ind w:left="6480" w:hanging="360"/>
+      </w:pPr>
+      <w:rPr>
+        <w:rFonts w:ascii="Wingdings" w:hAnsi="Wingdings" w:hint="default"/>
+        <w:sz w:val="20"/>
+      </w:rPr>
+    </w:lvl>
+  </w:abstractNum>
   <w:num w:numId="1" w16cid:durableId="501430247">
     <w:abstractNumId w:val="3"/>
   </w:num>
@@ -2858,6 +4770,9 @@
   </w:num>
   <w:num w:numId="4" w16cid:durableId="296955920">
     <w:abstractNumId w:val="2"/>
+  </w:num>
+  <w:num w:numId="5" w16cid:durableId="2002737989">
+    <w:abstractNumId w:val="4"/>
   </w:num>
 </w:numbering>
 </file>

</xml_diff>